<commit_message>
add in glava 3
</commit_message>
<xml_diff>
--- a/дисертация_4/glava3.docx
+++ b/дисертация_4/glava3.docx
@@ -1,6 +1,6 @@
 
 <file path=word/document.xml><?xml version="1.0" encoding="utf-8"?>
-<w:document xmlns:ve="http://schemas.openxmlformats.org/markup-compatibility/2006" xmlns:o="urn:schemas-microsoft-com:office:office" xmlns:r="http://schemas.openxmlformats.org/officeDocument/2006/relationships" xmlns:m="http://schemas.openxmlformats.org/officeDocument/2006/math" xmlns:v="urn:schemas-microsoft-com:vml" xmlns:wp="http://schemas.openxmlformats.org/drawingml/2006/wordprocessingDrawing" xmlns:w10="urn:schemas-microsoft-com:office:word" xmlns:w="http://schemas.openxmlformats.org/wordprocessingml/2006/main" xmlns:wne="http://schemas.microsoft.com/office/word/2006/wordml">
+<w:document xmlns:wpc="http://schemas.microsoft.com/office/word/2010/wordprocessingCanvas" xmlns:mc="http://schemas.openxmlformats.org/markup-compatibility/2006" xmlns:o="urn:schemas-microsoft-com:office:office" xmlns:r="http://schemas.openxmlformats.org/officeDocument/2006/relationships" xmlns:m="http://schemas.openxmlformats.org/officeDocument/2006/math" xmlns:v="urn:schemas-microsoft-com:vml" xmlns:wp14="http://schemas.microsoft.com/office/word/2010/wordprocessingDrawing" xmlns:wp="http://schemas.openxmlformats.org/drawingml/2006/wordprocessingDrawing" xmlns:w10="urn:schemas-microsoft-com:office:word" xmlns:w="http://schemas.openxmlformats.org/wordprocessingml/2006/main" xmlns:w14="http://schemas.microsoft.com/office/word/2010/wordml" xmlns:w15="http://schemas.microsoft.com/office/word/2012/wordml" xmlns:wpg="http://schemas.microsoft.com/office/word/2010/wordprocessingGroup" xmlns:wpi="http://schemas.microsoft.com/office/word/2010/wordprocessingInk" xmlns:wne="http://schemas.microsoft.com/office/word/2006/wordml" xmlns:wps="http://schemas.microsoft.com/office/word/2010/wordprocessingShape" mc:Ignorable="w14 w15 wp14">
   <w:body>
     <w:p>
       <w:pPr>
@@ -94,7 +94,90 @@
           <w:sz w:val="24"/>
           <w:szCs w:val="24"/>
         </w:rPr>
-        <w:t xml:space="preserve">Структура исследуемых биосенсоров представлена схематически на рис. 3. . Периодическая решетка диэлектрических нановыступов, сделанных из </w:t>
+        <w:t>Структура исследуемых биосенсоров предста</w:t>
+      </w:r>
+      <w:r>
+        <w:rPr>
+          <w:rFonts w:ascii="Times New Roman" w:hAnsi="Times New Roman" w:cs="Times New Roman"/>
+          <w:sz w:val="24"/>
+          <w:szCs w:val="24"/>
+        </w:rPr>
+        <w:t>влена схематически на рис. 3</w:t>
+      </w:r>
+      <w:r>
+        <w:rPr>
+          <w:rFonts w:ascii="Times New Roman" w:hAnsi="Times New Roman" w:cs="Times New Roman"/>
+          <w:sz w:val="24"/>
+          <w:szCs w:val="24"/>
+        </w:rPr>
+        <w:t>.1</w:t>
+      </w:r>
+      <w:r>
+        <w:rPr>
+          <w:rFonts w:ascii="Times New Roman" w:hAnsi="Times New Roman" w:cs="Times New Roman"/>
+          <w:sz w:val="24"/>
+          <w:szCs w:val="24"/>
+        </w:rPr>
+        <w:t xml:space="preserve"> </w:t>
+      </w:r>
+      <w:r>
+        <w:rPr>
+          <w:rFonts w:ascii="Times New Roman" w:hAnsi="Times New Roman" w:cs="Times New Roman"/>
+          <w:sz w:val="24"/>
+          <w:szCs w:val="24"/>
+          <w:lang w:val="en-US"/>
+        </w:rPr>
+        <w:t>a</w:t>
+      </w:r>
+      <w:r>
+        <w:rPr>
+          <w:rFonts w:ascii="Times New Roman" w:hAnsi="Times New Roman" w:cs="Times New Roman"/>
+          <w:sz w:val="24"/>
+          <w:szCs w:val="24"/>
+        </w:rPr>
+        <w:t xml:space="preserve">) </w:t>
+      </w:r>
+      <w:r>
+        <w:rPr>
+          <w:rFonts w:ascii="Times New Roman" w:hAnsi="Times New Roman" w:cs="Times New Roman"/>
+          <w:sz w:val="24"/>
+          <w:szCs w:val="24"/>
+        </w:rPr>
+        <w:t xml:space="preserve">b). </w:t>
+      </w:r>
+      <w:r>
+        <w:rPr>
+          <w:rFonts w:ascii="Times New Roman" w:hAnsi="Times New Roman" w:cs="Times New Roman"/>
+          <w:sz w:val="24"/>
+          <w:szCs w:val="24"/>
+        </w:rPr>
+        <w:t xml:space="preserve">Периодическая решетка диэлектрических нановыступов, сделанных из </w:t>
+      </w:r>
+      <w:r>
+        <w:rPr>
+          <w:rStyle w:val="fontstyle01"/>
+        </w:rPr>
+        <w:t>водородный</w:t>
+      </w:r>
+      <w:r>
+        <w:rPr>
+          <w:rStyle w:val="fontstyle01"/>
+        </w:rPr>
+        <w:t xml:space="preserve"> </w:t>
+      </w:r>
+      <w:r>
+        <w:rPr>
+          <w:rStyle w:val="fontstyle01"/>
+        </w:rPr>
+        <w:t>силсесквиоксан</w:t>
+      </w:r>
+      <w:r>
+        <w:rPr>
+          <w:rFonts w:ascii="Times New Roman" w:hAnsi="Times New Roman" w:cs="Times New Roman"/>
+          <w:sz w:val="24"/>
+          <w:szCs w:val="24"/>
+        </w:rPr>
+        <w:t xml:space="preserve"> (</w:t>
       </w:r>
       <w:r>
         <w:rPr>
@@ -111,7 +194,7 @@
           <w:sz w:val="24"/>
           <w:szCs w:val="24"/>
         </w:rPr>
-        <w:t xml:space="preserve"> (</w:t>
+        <w:t xml:space="preserve">, </w:t>
       </w:r>
       <w:r>
         <w:rPr>
@@ -269,7 +352,80 @@
           <w:sz w:val="24"/>
           <w:szCs w:val="24"/>
         </w:rPr>
-        <w:t xml:space="preserve">осаждением золота толщиной 80 нм (для структур 1 типа) и толщиной 40 нм (для структур второго типа). </w:t>
+        <w:t>осаждением золота толщиной 80 нм (для структур 1 типа) и толщ</w:t>
+      </w:r>
+      <w:r>
+        <w:rPr>
+          <w:rFonts w:ascii="Times New Roman" w:hAnsi="Times New Roman" w:cs="Times New Roman"/>
+          <w:sz w:val="24"/>
+          <w:szCs w:val="24"/>
+        </w:rPr>
+        <w:t>иной 40 нм (для структур 2</w:t>
+      </w:r>
+      <w:r>
+        <w:rPr>
+          <w:rFonts w:ascii="Times New Roman" w:hAnsi="Times New Roman" w:cs="Times New Roman"/>
+          <w:sz w:val="24"/>
+          <w:szCs w:val="24"/>
+        </w:rPr>
+        <w:t xml:space="preserve"> типа)</w:t>
+      </w:r>
+      <w:r>
+        <w:rPr>
+          <w:rFonts w:ascii="Times New Roman" w:hAnsi="Times New Roman" w:cs="Times New Roman"/>
+          <w:sz w:val="24"/>
+          <w:szCs w:val="24"/>
+        </w:rPr>
+        <w:t xml:space="preserve"> (см. рис.3</w:t>
+      </w:r>
+      <w:r>
+        <w:rPr>
+          <w:rFonts w:ascii="Times New Roman" w:hAnsi="Times New Roman" w:cs="Times New Roman"/>
+          <w:sz w:val="24"/>
+          <w:szCs w:val="24"/>
+        </w:rPr>
+        <w:t>.1</w:t>
+      </w:r>
+      <w:r>
+        <w:rPr>
+          <w:rFonts w:ascii="Times New Roman" w:hAnsi="Times New Roman" w:cs="Times New Roman"/>
+          <w:sz w:val="24"/>
+          <w:szCs w:val="24"/>
+        </w:rPr>
+        <w:t xml:space="preserve"> с) и </w:t>
+      </w:r>
+      <w:r>
+        <w:rPr>
+          <w:rFonts w:ascii="Times New Roman" w:hAnsi="Times New Roman" w:cs="Times New Roman"/>
+          <w:sz w:val="24"/>
+          <w:szCs w:val="24"/>
+          <w:lang w:val="en-US"/>
+        </w:rPr>
+        <w:t>d</w:t>
+      </w:r>
+      <w:r>
+        <w:rPr>
+          <w:rFonts w:ascii="Times New Roman" w:hAnsi="Times New Roman" w:cs="Times New Roman"/>
+          <w:sz w:val="24"/>
+          <w:szCs w:val="24"/>
+        </w:rPr>
+        <w:t>)</w:t>
+      </w:r>
+      <w:r>
+        <w:rPr>
+          <w:rFonts w:ascii="Times New Roman" w:hAnsi="Times New Roman" w:cs="Times New Roman"/>
+          <w:sz w:val="24"/>
+          <w:szCs w:val="24"/>
+        </w:rPr>
+        <w:t>)</w:t>
+      </w:r>
+      <w:r>
+        <w:rPr>
+          <w:rFonts w:ascii="Times New Roman" w:hAnsi="Times New Roman" w:cs="Times New Roman"/>
+          <w:sz w:val="24"/>
+          <w:szCs w:val="24"/>
+        </w:rPr>
+        <w:t xml:space="preserve">. </w:t>
       </w:r>
       <w:r>
         <w:rPr>
@@ -383,7 +539,39 @@
           <w:sz w:val="24"/>
           <w:szCs w:val="24"/>
         </w:rPr>
-        <w:t xml:space="preserve"> липопротеинов низкой плотности ЛПНП. </w:t>
+        <w:t xml:space="preserve"> липопротеинов низкой плотности </w:t>
+      </w:r>
+      <w:r>
+        <w:rPr>
+          <w:rFonts w:ascii="Times New Roman" w:hAnsi="Times New Roman" w:cs="Times New Roman"/>
+          <w:sz w:val="24"/>
+          <w:szCs w:val="24"/>
+        </w:rPr>
+        <w:t>(</w:t>
+      </w:r>
+      <w:r>
+        <w:rPr>
+          <w:rFonts w:ascii="Times New Roman" w:hAnsi="Times New Roman" w:cs="Times New Roman"/>
+          <w:sz w:val="24"/>
+          <w:szCs w:val="24"/>
+        </w:rPr>
+        <w:t>ЛПНП</w:t>
+      </w:r>
+      <w:r>
+        <w:rPr>
+          <w:rFonts w:ascii="Times New Roman" w:hAnsi="Times New Roman" w:cs="Times New Roman"/>
+          <w:sz w:val="24"/>
+          <w:szCs w:val="24"/>
+        </w:rPr>
+        <w:t>)</w:t>
+      </w:r>
+      <w:r>
+        <w:rPr>
+          <w:rFonts w:ascii="Times New Roman" w:hAnsi="Times New Roman" w:cs="Times New Roman"/>
+          <w:sz w:val="24"/>
+          <w:szCs w:val="24"/>
+        </w:rPr>
+        <w:t xml:space="preserve">. </w:t>
       </w:r>
       <w:r>
         <w:rPr>
@@ -637,108 +825,514 @@
       </w:r>
     </w:p>
     <w:p>
-      <w:r>
+      <w:pPr>
+        <w:rPr>
+          <w:rFonts w:ascii="Times New Roman" w:hAnsi="Times New Roman" w:cs="Times New Roman"/>
+          <w:sz w:val="24"/>
+          <w:szCs w:val="24"/>
+        </w:rPr>
+      </w:pPr>
+      <w:r>
+        <w:rPr>
+          <w:rFonts w:ascii="Times New Roman" w:hAnsi="Times New Roman" w:cs="Times New Roman"/>
+          <w:sz w:val="24"/>
+          <w:szCs w:val="24"/>
+        </w:rPr>
         <w:t xml:space="preserve">Первичная очистка образца </w:t>
       </w:r>
       <w:r>
+        <w:rPr>
+          <w:rFonts w:ascii="Times New Roman" w:hAnsi="Times New Roman" w:cs="Times New Roman"/>
+          <w:sz w:val="24"/>
+          <w:szCs w:val="24"/>
+        </w:rPr>
         <w:t xml:space="preserve">с целью избавления от органического загрязнения </w:t>
       </w:r>
       <w:r>
+        <w:rPr>
+          <w:rFonts w:ascii="Times New Roman" w:hAnsi="Times New Roman" w:cs="Times New Roman"/>
+          <w:sz w:val="24"/>
+          <w:szCs w:val="24"/>
+        </w:rPr>
         <w:t>произво</w:t>
       </w:r>
       <w:r>
-        <w:t xml:space="preserve">дилась в кислородной плазме. Далее на образец наносилась маска из полиметилсилоксана (ПДМС) толщиной 1 мм (см рис. 3.1). Маска </w:t>
-      </w:r>
-      <w:r>
-        <w:t xml:space="preserve">представляла собой набор упорядоченно расположенных отверстий диаметром 1.5 мм, совпадающих с центрами чипов на образце. </w:t>
+        <w:rPr>
+          <w:rFonts w:ascii="Times New Roman" w:hAnsi="Times New Roman" w:cs="Times New Roman"/>
+          <w:sz w:val="24"/>
+          <w:szCs w:val="24"/>
+        </w:rPr>
+        <w:t>дилась в кислородной плазме. Далее на образец наносилась маска из полиметилсилоксана (ПДМС) толщиной 1 мм (см ри</w:t>
+      </w:r>
+      <w:r>
+        <w:rPr>
+          <w:rFonts w:ascii="Times New Roman" w:hAnsi="Times New Roman" w:cs="Times New Roman"/>
+          <w:sz w:val="24"/>
+          <w:szCs w:val="24"/>
+        </w:rPr>
+        <w:t>с. 3.2</w:t>
+      </w:r>
+      <w:r>
+        <w:rPr>
+          <w:rFonts w:ascii="Times New Roman" w:hAnsi="Times New Roman" w:cs="Times New Roman"/>
+          <w:sz w:val="24"/>
+          <w:szCs w:val="24"/>
+        </w:rPr>
+        <w:t xml:space="preserve"> </w:t>
+      </w:r>
+      <w:r>
+        <w:rPr>
+          <w:rFonts w:ascii="Times New Roman" w:hAnsi="Times New Roman" w:cs="Times New Roman"/>
+          <w:sz w:val="24"/>
+          <w:szCs w:val="24"/>
+          <w:lang w:val="en-US"/>
+        </w:rPr>
+        <w:t>a</w:t>
+      </w:r>
+      <w:r>
+        <w:rPr>
+          <w:rFonts w:ascii="Times New Roman" w:hAnsi="Times New Roman" w:cs="Times New Roman"/>
+          <w:sz w:val="24"/>
+          <w:szCs w:val="24"/>
+        </w:rPr>
+        <w:t>)</w:t>
+      </w:r>
+      <w:r>
+        <w:rPr>
+          <w:rFonts w:ascii="Times New Roman" w:hAnsi="Times New Roman" w:cs="Times New Roman"/>
+          <w:sz w:val="24"/>
+          <w:szCs w:val="24"/>
+        </w:rPr>
+        <w:t xml:space="preserve">). Маска </w:t>
+      </w:r>
+      <w:r>
+        <w:rPr>
+          <w:rFonts w:ascii="Times New Roman" w:hAnsi="Times New Roman" w:cs="Times New Roman"/>
+          <w:sz w:val="24"/>
+          <w:szCs w:val="24"/>
+        </w:rPr>
+        <w:t>представляла собой набор упорядоченно расположенных отверстий диаметром 1.5 мм, совпадающих с центрами чипов на образце</w:t>
+      </w:r>
+      <w:r>
+        <w:rPr>
+          <w:rFonts w:ascii="Times New Roman" w:hAnsi="Times New Roman" w:cs="Times New Roman"/>
+          <w:sz w:val="24"/>
+          <w:szCs w:val="24"/>
+        </w:rPr>
+        <w:t xml:space="preserve"> </w:t>
+      </w:r>
+      <w:r>
+        <w:rPr>
+          <w:rFonts w:ascii="Times New Roman" w:hAnsi="Times New Roman" w:cs="Times New Roman"/>
+          <w:sz w:val="24"/>
+          <w:szCs w:val="24"/>
+        </w:rPr>
+        <w:t>(</w:t>
+      </w:r>
+      <w:r>
+        <w:rPr>
+          <w:rFonts w:ascii="Times New Roman" w:hAnsi="Times New Roman" w:cs="Times New Roman"/>
+          <w:sz w:val="24"/>
+          <w:szCs w:val="24"/>
+        </w:rPr>
+        <w:t xml:space="preserve"> </w:t>
+      </w:r>
+      <w:r>
+        <w:rPr>
+          <w:rFonts w:ascii="Times New Roman" w:hAnsi="Times New Roman" w:cs="Times New Roman"/>
+          <w:sz w:val="24"/>
+          <w:szCs w:val="24"/>
+        </w:rPr>
+        <w:t xml:space="preserve">топология расположения чипов на кристалле представлена на </w:t>
+      </w:r>
+      <w:r>
+        <w:rPr>
+          <w:rFonts w:ascii="Times New Roman" w:hAnsi="Times New Roman" w:cs="Times New Roman"/>
+          <w:sz w:val="24"/>
+          <w:szCs w:val="24"/>
+        </w:rPr>
+        <w:t xml:space="preserve"> рис. 3.2</w:t>
+      </w:r>
+      <w:r>
+        <w:rPr>
+          <w:rFonts w:ascii="Times New Roman" w:hAnsi="Times New Roman" w:cs="Times New Roman"/>
+          <w:sz w:val="24"/>
+          <w:szCs w:val="24"/>
+        </w:rPr>
+        <w:t xml:space="preserve"> </w:t>
+      </w:r>
+      <w:r>
+        <w:rPr>
+          <w:rFonts w:ascii="Times New Roman" w:hAnsi="Times New Roman" w:cs="Times New Roman"/>
+          <w:sz w:val="24"/>
+          <w:szCs w:val="24"/>
+          <w:lang w:val="en-US"/>
+        </w:rPr>
+        <w:t>a</w:t>
+      </w:r>
+      <w:r>
+        <w:rPr>
+          <w:rFonts w:ascii="Times New Roman" w:hAnsi="Times New Roman" w:cs="Times New Roman"/>
+          <w:sz w:val="24"/>
+          <w:szCs w:val="24"/>
+        </w:rPr>
+        <w:t>)</w:t>
+      </w:r>
+      <w:r>
+        <w:rPr>
+          <w:rFonts w:ascii="Times New Roman" w:hAnsi="Times New Roman" w:cs="Times New Roman"/>
+          <w:sz w:val="24"/>
+          <w:szCs w:val="24"/>
+        </w:rPr>
+        <w:t>)</w:t>
+      </w:r>
+      <w:r>
+        <w:rPr>
+          <w:rFonts w:ascii="Times New Roman" w:hAnsi="Times New Roman" w:cs="Times New Roman"/>
+          <w:sz w:val="24"/>
+          <w:szCs w:val="24"/>
+        </w:rPr>
+        <w:t xml:space="preserve">. </w:t>
       </w:r>
     </w:p>
     <w:p>
-      <w:r>
+      <w:pPr>
+        <w:rPr>
+          <w:rFonts w:ascii="Times New Roman" w:hAnsi="Times New Roman" w:cs="Times New Roman"/>
+          <w:sz w:val="24"/>
+          <w:szCs w:val="24"/>
+        </w:rPr>
+      </w:pPr>
+      <w:r>
+        <w:rPr>
+          <w:rFonts w:ascii="Times New Roman" w:hAnsi="Times New Roman" w:cs="Times New Roman"/>
+          <w:sz w:val="24"/>
+          <w:szCs w:val="24"/>
+        </w:rPr>
         <w:t>Протокол нанесения был разработан для максимизации специфического детектирования аналита</w:t>
       </w:r>
       <w:r>
-        <w:t xml:space="preserve"> ЛПНП </w:t>
-      </w:r>
-      <w:r>
+        <w:rPr>
+          <w:rFonts w:ascii="Times New Roman" w:hAnsi="Times New Roman" w:cs="Times New Roman"/>
+          <w:sz w:val="24"/>
+          <w:szCs w:val="24"/>
+        </w:rPr>
+        <w:t xml:space="preserve"> </w:t>
+      </w:r>
+      <w:r>
+        <w:rPr>
+          <w:rFonts w:ascii="Times New Roman" w:hAnsi="Times New Roman" w:cs="Times New Roman"/>
+          <w:sz w:val="24"/>
+          <w:szCs w:val="24"/>
+        </w:rPr>
+        <w:t>-</w:t>
+      </w:r>
+      <w:r>
+        <w:rPr>
+          <w:rFonts w:ascii="Times New Roman" w:hAnsi="Times New Roman" w:cs="Times New Roman"/>
+          <w:sz w:val="24"/>
+          <w:szCs w:val="24"/>
+        </w:rPr>
+        <w:t xml:space="preserve">ЛПНП </w:t>
+      </w:r>
+      <w:r>
+        <w:rPr>
+          <w:rFonts w:ascii="Times New Roman" w:hAnsi="Times New Roman" w:cs="Times New Roman"/>
+          <w:sz w:val="24"/>
+          <w:szCs w:val="24"/>
+        </w:rPr>
         <w:t>и контроля неспецифического связывания. Была выбрана методика с использованием дисульфида углерода (</w:t>
       </w:r>
       <w:r>
         <w:rPr>
+          <w:rFonts w:ascii="Times New Roman" w:hAnsi="Times New Roman" w:cs="Times New Roman"/>
+          <w:sz w:val="24"/>
+          <w:szCs w:val="24"/>
           <w:lang w:val="en-US"/>
         </w:rPr>
         <w:t>CS</w:t>
       </w:r>
       <w:r>
         <w:rPr>
+          <w:rFonts w:ascii="Times New Roman" w:hAnsi="Times New Roman" w:cs="Times New Roman"/>
+          <w:sz w:val="24"/>
+          <w:szCs w:val="24"/>
           <w:vertAlign w:val="subscript"/>
         </w:rPr>
         <w:t>2</w:t>
       </w:r>
       <w:r>
+        <w:rPr>
+          <w:rFonts w:ascii="Times New Roman" w:hAnsi="Times New Roman" w:cs="Times New Roman"/>
+          <w:sz w:val="24"/>
+          <w:szCs w:val="24"/>
+        </w:rPr>
         <w:t xml:space="preserve">), при которой создается ковалентная связь аминогрупп антител с поверхностью золота. </w:t>
       </w:r>
       <w:r>
+        <w:rPr>
+          <w:rFonts w:ascii="Times New Roman" w:hAnsi="Times New Roman" w:cs="Times New Roman"/>
+          <w:sz w:val="24"/>
+          <w:szCs w:val="24"/>
+        </w:rPr>
         <w:t>Д</w:t>
       </w:r>
       <w:r>
+        <w:rPr>
+          <w:rFonts w:ascii="Times New Roman" w:hAnsi="Times New Roman" w:cs="Times New Roman"/>
+          <w:sz w:val="24"/>
+          <w:szCs w:val="24"/>
+        </w:rPr>
         <w:t xml:space="preserve">ля специфического </w:t>
       </w:r>
       <w:r>
+        <w:rPr>
+          <w:rFonts w:ascii="Times New Roman" w:hAnsi="Times New Roman" w:cs="Times New Roman"/>
+          <w:sz w:val="24"/>
+          <w:szCs w:val="24"/>
+        </w:rPr>
         <w:t xml:space="preserve">и неспецифического </w:t>
       </w:r>
       <w:r>
+        <w:rPr>
+          <w:rFonts w:ascii="Times New Roman" w:hAnsi="Times New Roman" w:cs="Times New Roman"/>
+          <w:sz w:val="24"/>
+          <w:szCs w:val="24"/>
+        </w:rPr>
         <w:t xml:space="preserve">связывания использовались </w:t>
       </w:r>
       <w:r>
+        <w:rPr>
+          <w:rFonts w:ascii="Times New Roman" w:hAnsi="Times New Roman" w:cs="Times New Roman"/>
+          <w:sz w:val="24"/>
+          <w:szCs w:val="24"/>
+        </w:rPr>
         <w:t xml:space="preserve">поликлональные </w:t>
       </w:r>
       <w:r>
+        <w:rPr>
+          <w:rFonts w:ascii="Times New Roman" w:hAnsi="Times New Roman" w:cs="Times New Roman"/>
+          <w:sz w:val="24"/>
+          <w:szCs w:val="24"/>
+        </w:rPr>
         <w:t xml:space="preserve">антитела </w:t>
       </w:r>
       <w:r>
+        <w:rPr>
+          <w:rFonts w:ascii="Times New Roman" w:hAnsi="Times New Roman" w:cs="Times New Roman"/>
+          <w:sz w:val="24"/>
+          <w:szCs w:val="24"/>
+        </w:rPr>
         <w:t xml:space="preserve">к белкам </w:t>
       </w:r>
       <w:r>
         <w:rPr>
+          <w:rFonts w:ascii="Times New Roman" w:hAnsi="Times New Roman" w:cs="Times New Roman"/>
+          <w:sz w:val="24"/>
+          <w:szCs w:val="24"/>
           <w:lang w:val="en-US"/>
         </w:rPr>
         <w:t>ApoB</w:t>
       </w:r>
       <w:r>
+        <w:rPr>
+          <w:rFonts w:ascii="Times New Roman" w:hAnsi="Times New Roman" w:cs="Times New Roman"/>
+          <w:sz w:val="24"/>
+          <w:szCs w:val="24"/>
+        </w:rPr>
         <w:t xml:space="preserve"> ()</w:t>
       </w:r>
       <w:r>
+        <w:rPr>
+          <w:rFonts w:ascii="Times New Roman" w:hAnsi="Times New Roman" w:cs="Times New Roman"/>
+          <w:sz w:val="24"/>
+          <w:szCs w:val="24"/>
+        </w:rPr>
+        <w:t xml:space="preserve"> для неспецифического связывания - </w:t>
+      </w:r>
+      <w:r>
+        <w:rPr>
+          <w:rFonts w:ascii="Times New Roman" w:hAnsi="Times New Roman" w:cs="Times New Roman"/>
+          <w:sz w:val="24"/>
+          <w:szCs w:val="24"/>
+          <w:lang w:val="en-US"/>
+        </w:rPr>
+        <w:t>ApoE</w:t>
+      </w:r>
+      <w:r>
+        <w:rPr>
+          <w:rFonts w:ascii="Times New Roman" w:hAnsi="Times New Roman" w:cs="Times New Roman"/>
+          <w:sz w:val="24"/>
+          <w:szCs w:val="24"/>
+        </w:rPr>
+        <w:t>-</w:t>
+      </w:r>
+      <w:r>
+        <w:rPr>
+          <w:rFonts w:ascii="Times New Roman" w:hAnsi="Times New Roman" w:cs="Times New Roman"/>
+          <w:sz w:val="24"/>
+          <w:szCs w:val="24"/>
+          <w:lang w:val="en-US"/>
+        </w:rPr>
+        <w:t>ab</w:t>
+      </w:r>
+      <w:r>
+        <w:rPr>
+          <w:rFonts w:ascii="Times New Roman" w:hAnsi="Times New Roman" w:cs="Times New Roman"/>
+          <w:sz w:val="24"/>
+          <w:szCs w:val="24"/>
+        </w:rPr>
+        <w:t>, cоответсвтенно.</w:t>
+      </w:r>
+      <w:r>
+        <w:rPr>
+          <w:rFonts w:ascii="Times New Roman" w:hAnsi="Times New Roman" w:cs="Times New Roman"/>
+          <w:sz w:val="24"/>
+          <w:szCs w:val="24"/>
+        </w:rPr>
         <w:t xml:space="preserve"> </w:t>
-      </w:r>
-      <w:r>
-        <w:t xml:space="preserve">для неспецифического связывания - </w:t>
-      </w:r>
-      <w:r>
-        <w:rPr>
-          <w:lang w:val="en-US"/>
-        </w:rPr>
-        <w:t>ApoE</w:t>
-      </w:r>
-      <w:r>
-        <w:t>-</w:t>
-      </w:r>
-      <w:r>
-        <w:rPr>
-          <w:lang w:val="en-US"/>
-        </w:rPr>
-        <w:t>ab</w:t>
-      </w:r>
-      <w:r>
-        <w:t xml:space="preserve">. </w:t>
       </w:r>
     </w:p>
     <w:p>
-      <w:r>
+      <w:pPr>
+        <w:rPr>
+          <w:rFonts w:ascii="Times New Roman" w:hAnsi="Times New Roman" w:cs="Times New Roman"/>
+          <w:sz w:val="24"/>
+          <w:szCs w:val="24"/>
+        </w:rPr>
+      </w:pPr>
+      <w:r>
+        <w:rPr>
+          <w:rFonts w:ascii="Times New Roman" w:hAnsi="Times New Roman" w:cs="Times New Roman"/>
+          <w:sz w:val="24"/>
+          <w:szCs w:val="24"/>
+        </w:rPr>
         <w:t xml:space="preserve">На первом этапе </w:t>
       </w:r>
       <w:r>
+        <w:rPr>
+          <w:rFonts w:ascii="Times New Roman" w:hAnsi="Times New Roman" w:cs="Times New Roman"/>
+          <w:sz w:val="24"/>
+          <w:szCs w:val="24"/>
+        </w:rPr>
         <w:t xml:space="preserve">функционализации раствор антител </w:t>
+      </w:r>
+      <w:r>
+        <w:rPr>
+          <w:rFonts w:ascii="Times New Roman" w:hAnsi="Times New Roman" w:cs="Times New Roman"/>
+          <w:sz w:val="24"/>
+          <w:szCs w:val="24"/>
+        </w:rPr>
+        <w:t xml:space="preserve">с </w:t>
+      </w:r>
+      <w:r>
+        <w:rPr>
+          <w:rFonts w:ascii="Times New Roman" w:hAnsi="Times New Roman" w:cs="Times New Roman"/>
+          <w:sz w:val="24"/>
+          <w:szCs w:val="24"/>
+          <w:lang w:val="en-US"/>
+        </w:rPr>
+        <w:t>CS</w:t>
+      </w:r>
+      <w:r>
+        <w:rPr>
+          <w:rFonts w:ascii="Times New Roman" w:hAnsi="Times New Roman" w:cs="Times New Roman"/>
+          <w:sz w:val="24"/>
+          <w:szCs w:val="24"/>
+        </w:rPr>
+        <w:t>2 в натрий-фосфатном буфере (</w:t>
+      </w:r>
+      <w:r>
+        <w:rPr>
+          <w:rFonts w:ascii="Times New Roman" w:hAnsi="Times New Roman" w:cs="Times New Roman"/>
+          <w:sz w:val="24"/>
+          <w:szCs w:val="24"/>
+        </w:rPr>
+        <w:t>PBS</w:t>
+      </w:r>
+      <w:r>
+        <w:rPr>
+          <w:rFonts w:ascii="Times New Roman" w:hAnsi="Times New Roman" w:cs="Times New Roman"/>
+          <w:sz w:val="24"/>
+          <w:szCs w:val="24"/>
+        </w:rPr>
+        <w:t>)</w:t>
+      </w:r>
+      <w:r>
+        <w:rPr>
+          <w:rFonts w:ascii="Times New Roman" w:hAnsi="Times New Roman" w:cs="Times New Roman"/>
+          <w:sz w:val="24"/>
+          <w:szCs w:val="24"/>
+        </w:rPr>
+        <w:t xml:space="preserve"> наносился на чипы. </w:t>
+      </w:r>
+      <w:r>
+        <w:rPr>
+          <w:rFonts w:ascii="Times New Roman" w:hAnsi="Times New Roman" w:cs="Times New Roman"/>
+          <w:sz w:val="24"/>
+          <w:szCs w:val="24"/>
+        </w:rPr>
+        <w:t xml:space="preserve">Раствор объемом порядка 1 мкл оставался на чипе в течении 2 часов (этап инкубации). Далее раствор отбирался и снималась </w:t>
+      </w:r>
+      <w:r>
+        <w:rPr>
+          <w:rFonts w:ascii="Times New Roman" w:hAnsi="Times New Roman" w:cs="Times New Roman"/>
+          <w:sz w:val="24"/>
+          <w:szCs w:val="24"/>
+          <w:lang w:val="en-US"/>
+        </w:rPr>
+        <w:t>PDMS</w:t>
+      </w:r>
+      <w:r>
+        <w:rPr>
+          <w:rFonts w:ascii="Times New Roman" w:hAnsi="Times New Roman" w:cs="Times New Roman"/>
+          <w:sz w:val="24"/>
+          <w:szCs w:val="24"/>
+        </w:rPr>
+        <w:t xml:space="preserve"> </w:t>
+      </w:r>
+      <w:r>
+        <w:rPr>
+          <w:rFonts w:ascii="Times New Roman" w:hAnsi="Times New Roman" w:cs="Times New Roman"/>
+          <w:sz w:val="24"/>
+          <w:szCs w:val="24"/>
+        </w:rPr>
+        <w:t xml:space="preserve">маска. Поверхность сенсоров промывалась </w:t>
+      </w:r>
+      <w:r>
+        <w:rPr>
+          <w:rFonts w:ascii="Times New Roman" w:hAnsi="Times New Roman" w:cs="Times New Roman"/>
+          <w:sz w:val="24"/>
+          <w:szCs w:val="24"/>
+          <w:lang w:val="en-US"/>
+        </w:rPr>
+        <w:t>PBS</w:t>
+      </w:r>
+      <w:r>
+        <w:rPr>
+          <w:rFonts w:ascii="Times New Roman" w:hAnsi="Times New Roman" w:cs="Times New Roman"/>
+          <w:sz w:val="24"/>
+          <w:szCs w:val="24"/>
+        </w:rPr>
+        <w:t xml:space="preserve"> </w:t>
+      </w:r>
+      <w:r>
+        <w:rPr>
+          <w:rFonts w:ascii="Times New Roman" w:hAnsi="Times New Roman" w:cs="Times New Roman"/>
+          <w:sz w:val="24"/>
+          <w:szCs w:val="24"/>
+        </w:rPr>
+        <w:t xml:space="preserve"> и высушивалась. </w:t>
+      </w:r>
+      <w:bookmarkStart w:id="0" w:name="_GoBack"/>
+      <w:bookmarkEnd w:id="0"/>
+      <w:r>
+        <w:rPr>
+          <w:rFonts w:ascii="Times New Roman" w:hAnsi="Times New Roman" w:cs="Times New Roman"/>
+          <w:sz w:val="24"/>
+          <w:szCs w:val="24"/>
+        </w:rPr>
+        <w:t xml:space="preserve"> </w:t>
       </w:r>
     </w:p>
     <w:sectPr>
@@ -752,8 +1346,8 @@
 </file>
 
 <file path=word/endnotes.xml><?xml version="1.0" encoding="utf-8"?>
-<w:endnotes xmlns:ve="http://schemas.openxmlformats.org/markup-compatibility/2006" xmlns:o="urn:schemas-microsoft-com:office:office" xmlns:r="http://schemas.openxmlformats.org/officeDocument/2006/relationships" xmlns:m="http://schemas.openxmlformats.org/officeDocument/2006/math" xmlns:v="urn:schemas-microsoft-com:vml" xmlns:wp="http://schemas.openxmlformats.org/drawingml/2006/wordprocessingDrawing" xmlns:w10="urn:schemas-microsoft-com:office:word" xmlns:w="http://schemas.openxmlformats.org/wordprocessingml/2006/main" xmlns:wne="http://schemas.microsoft.com/office/word/2006/wordml">
-  <w:endnote w:type="separator" w:id="0">
+<w:endnotes xmlns:wpc="http://schemas.microsoft.com/office/word/2010/wordprocessingCanvas" xmlns:mc="http://schemas.openxmlformats.org/markup-compatibility/2006" xmlns:o="urn:schemas-microsoft-com:office:office" xmlns:r="http://schemas.openxmlformats.org/officeDocument/2006/relationships" xmlns:m="http://schemas.openxmlformats.org/officeDocument/2006/math" xmlns:v="urn:schemas-microsoft-com:vml" xmlns:wp14="http://schemas.microsoft.com/office/word/2010/wordprocessingDrawing" xmlns:wp="http://schemas.openxmlformats.org/drawingml/2006/wordprocessingDrawing" xmlns:w10="urn:schemas-microsoft-com:office:word" xmlns:w="http://schemas.openxmlformats.org/wordprocessingml/2006/main" xmlns:w14="http://schemas.microsoft.com/office/word/2010/wordml" xmlns:w15="http://schemas.microsoft.com/office/word/2012/wordml" xmlns:wpg="http://schemas.microsoft.com/office/word/2010/wordprocessingGroup" xmlns:wpi="http://schemas.microsoft.com/office/word/2010/wordprocessingInk" xmlns:wne="http://schemas.microsoft.com/office/word/2006/wordml" xmlns:wps="http://schemas.microsoft.com/office/word/2010/wordprocessingShape" mc:Ignorable="w14 w15 wp14">
+  <w:endnote w:type="separator" w:id="-1">
     <w:p>
       <w:pPr>
         <w:spacing w:after="0" w:line="240" w:lineRule="auto"/>
@@ -763,7 +1357,7 @@
       </w:r>
     </w:p>
   </w:endnote>
-  <w:endnote w:type="continuationSeparator" w:id="1">
+  <w:endnote w:type="continuationSeparator" w:id="0">
     <w:p>
       <w:pPr>
         <w:spacing w:after="0" w:line="240" w:lineRule="auto"/>
@@ -777,8 +1371,8 @@
 </file>
 
 <file path=word/footnotes.xml><?xml version="1.0" encoding="utf-8"?>
-<w:footnotes xmlns:ve="http://schemas.openxmlformats.org/markup-compatibility/2006" xmlns:o="urn:schemas-microsoft-com:office:office" xmlns:r="http://schemas.openxmlformats.org/officeDocument/2006/relationships" xmlns:m="http://schemas.openxmlformats.org/officeDocument/2006/math" xmlns:v="urn:schemas-microsoft-com:vml" xmlns:wp="http://schemas.openxmlformats.org/drawingml/2006/wordprocessingDrawing" xmlns:w10="urn:schemas-microsoft-com:office:word" xmlns:w="http://schemas.openxmlformats.org/wordprocessingml/2006/main" xmlns:wne="http://schemas.microsoft.com/office/word/2006/wordml">
-  <w:footnote w:type="separator" w:id="0">
+<w:footnotes xmlns:wpc="http://schemas.microsoft.com/office/word/2010/wordprocessingCanvas" xmlns:mc="http://schemas.openxmlformats.org/markup-compatibility/2006" xmlns:o="urn:schemas-microsoft-com:office:office" xmlns:r="http://schemas.openxmlformats.org/officeDocument/2006/relationships" xmlns:m="http://schemas.openxmlformats.org/officeDocument/2006/math" xmlns:v="urn:schemas-microsoft-com:vml" xmlns:wp14="http://schemas.microsoft.com/office/word/2010/wordprocessingDrawing" xmlns:wp="http://schemas.openxmlformats.org/drawingml/2006/wordprocessingDrawing" xmlns:w10="urn:schemas-microsoft-com:office:word" xmlns:w="http://schemas.openxmlformats.org/wordprocessingml/2006/main" xmlns:w14="http://schemas.microsoft.com/office/word/2010/wordml" xmlns:w15="http://schemas.microsoft.com/office/word/2012/wordml" xmlns:wpg="http://schemas.microsoft.com/office/word/2010/wordprocessingGroup" xmlns:wpi="http://schemas.microsoft.com/office/word/2010/wordprocessingInk" xmlns:wne="http://schemas.microsoft.com/office/word/2006/wordml" xmlns:wps="http://schemas.microsoft.com/office/word/2010/wordprocessingShape" mc:Ignorable="w14 w15 wp14">
+  <w:footnote w:type="separator" w:id="-1">
     <w:p>
       <w:pPr>
         <w:spacing w:after="0" w:line="240" w:lineRule="auto"/>
@@ -788,7 +1382,7 @@
       </w:r>
     </w:p>
   </w:footnote>
-  <w:footnote w:type="continuationSeparator" w:id="1">
+  <w:footnote w:type="continuationSeparator" w:id="0">
     <w:p>
       <w:pPr>
         <w:spacing w:after="0" w:line="240" w:lineRule="auto"/>
@@ -802,7 +1396,7 @@
 </file>
 
 <file path=word/styles.xml><?xml version="1.0" encoding="utf-8"?>
-<w:styles xmlns:r="http://schemas.openxmlformats.org/officeDocument/2006/relationships" xmlns:w="http://schemas.openxmlformats.org/wordprocessingml/2006/main">
+<w:styles xmlns:mc="http://schemas.openxmlformats.org/markup-compatibility/2006" xmlns:r="http://schemas.openxmlformats.org/officeDocument/2006/relationships" xmlns:w="http://schemas.openxmlformats.org/wordprocessingml/2006/main" xmlns:w14="http://schemas.microsoft.com/office/word/2010/wordml" xmlns:w15="http://schemas.microsoft.com/office/word/2012/wordml" mc:Ignorable="w14 w15">
   <w:docDefaults>
     <w:rPrDefault>
       <w:rPr>
@@ -818,155 +1412,389 @@
       </w:pPr>
     </w:pPrDefault>
   </w:docDefaults>
-  <w:latentStyles w:defLockedState="0" w:defUIPriority="99" w:defSemiHidden="1" w:defUnhideWhenUsed="1" w:defQFormat="0" w:count="267">
-    <w:lsdException w:name="Normal" w:semiHidden="0" w:uiPriority="0" w:unhideWhenUsed="0" w:qFormat="1"/>
-    <w:lsdException w:name="heading 1" w:semiHidden="0" w:uiPriority="9" w:unhideWhenUsed="0" w:qFormat="1"/>
-    <w:lsdException w:name="heading 2" w:uiPriority="9" w:qFormat="1"/>
-    <w:lsdException w:name="heading 3" w:uiPriority="9" w:qFormat="1"/>
-    <w:lsdException w:name="heading 4" w:uiPriority="9" w:qFormat="1"/>
-    <w:lsdException w:name="heading 5" w:uiPriority="9" w:qFormat="1"/>
-    <w:lsdException w:name="heading 6" w:uiPriority="9" w:qFormat="1"/>
-    <w:lsdException w:name="heading 7" w:uiPriority="9" w:qFormat="1"/>
-    <w:lsdException w:name="heading 8" w:uiPriority="9" w:qFormat="1"/>
-    <w:lsdException w:name="heading 9" w:uiPriority="9" w:qFormat="1"/>
-    <w:lsdException w:name="toc 1" w:uiPriority="39"/>
-    <w:lsdException w:name="toc 2" w:uiPriority="39"/>
-    <w:lsdException w:name="toc 3" w:uiPriority="39"/>
-    <w:lsdException w:name="toc 4" w:uiPriority="39"/>
-    <w:lsdException w:name="toc 5" w:uiPriority="39"/>
-    <w:lsdException w:name="toc 6" w:uiPriority="39"/>
-    <w:lsdException w:name="toc 7" w:uiPriority="39"/>
-    <w:lsdException w:name="toc 8" w:uiPriority="39"/>
-    <w:lsdException w:name="toc 9" w:uiPriority="39"/>
-    <w:lsdException w:name="caption" w:uiPriority="35" w:qFormat="1"/>
-    <w:lsdException w:name="Title" w:semiHidden="0" w:uiPriority="10" w:unhideWhenUsed="0" w:qFormat="1"/>
-    <w:lsdException w:name="Default Paragraph Font" w:uiPriority="1"/>
-    <w:lsdException w:name="Subtitle" w:semiHidden="0" w:uiPriority="11" w:unhideWhenUsed="0" w:qFormat="1"/>
-    <w:lsdException w:name="Strong" w:semiHidden="0" w:uiPriority="22" w:unhideWhenUsed="0" w:qFormat="1"/>
-    <w:lsdException w:name="Emphasis" w:semiHidden="0" w:uiPriority="20" w:unhideWhenUsed="0" w:qFormat="1"/>
-    <w:lsdException w:name="Table Grid" w:semiHidden="0" w:uiPriority="59" w:unhideWhenUsed="0"/>
-    <w:lsdException w:name="Placeholder Text" w:unhideWhenUsed="0"/>
-    <w:lsdException w:name="No Spacing" w:semiHidden="0" w:uiPriority="1" w:unhideWhenUsed="0" w:qFormat="1"/>
-    <w:lsdException w:name="Light Shading" w:semiHidden="0" w:uiPriority="60" w:unhideWhenUsed="0"/>
-    <w:lsdException w:name="Light List" w:semiHidden="0" w:uiPriority="61" w:unhideWhenUsed="0"/>
-    <w:lsdException w:name="Light Grid" w:semiHidden="0" w:uiPriority="62" w:unhideWhenUsed="0"/>
-    <w:lsdException w:name="Medium Shading 1" w:semiHidden="0" w:uiPriority="63" w:unhideWhenUsed="0"/>
-    <w:lsdException w:name="Medium Shading 2" w:semiHidden="0" w:uiPriority="64" w:unhideWhenUsed="0"/>
-    <w:lsdException w:name="Medium List 1" w:semiHidden="0" w:uiPriority="65" w:unhideWhenUsed="0"/>
-    <w:lsdException w:name="Medium List 2" w:semiHidden="0" w:uiPriority="66" w:unhideWhenUsed="0"/>
-    <w:lsdException w:name="Medium Grid 1" w:semiHidden="0" w:uiPriority="67" w:unhideWhenUsed="0"/>
-    <w:lsdException w:name="Medium Grid 2" w:semiHidden="0" w:uiPriority="68" w:unhideWhenUsed="0"/>
-    <w:lsdException w:name="Medium Grid 3" w:semiHidden="0" w:uiPriority="69" w:unhideWhenUsed="0"/>
-    <w:lsdException w:name="Dark List" w:semiHidden="0" w:uiPriority="70" w:unhideWhenUsed="0"/>
-    <w:lsdException w:name="Colorful Shading" w:semiHidden="0" w:uiPriority="71" w:unhideWhenUsed="0"/>
-    <w:lsdException w:name="Colorful List" w:semiHidden="0" w:uiPriority="72" w:unhideWhenUsed="0"/>
-    <w:lsdException w:name="Colorful Grid" w:semiHidden="0" w:uiPriority="73" w:unhideWhenUsed="0"/>
-    <w:lsdException w:name="Light Shading Accent 1" w:semiHidden="0" w:uiPriority="60" w:unhideWhenUsed="0"/>
-    <w:lsdException w:name="Light List Accent 1" w:semiHidden="0" w:uiPriority="61" w:unhideWhenUsed="0"/>
-    <w:lsdException w:name="Light Grid Accent 1" w:semiHidden="0" w:uiPriority="62" w:unhideWhenUsed="0"/>
-    <w:lsdException w:name="Medium Shading 1 Accent 1" w:semiHidden="0" w:uiPriority="63" w:unhideWhenUsed="0"/>
-    <w:lsdException w:name="Medium Shading 2 Accent 1" w:semiHidden="0" w:uiPriority="64" w:unhideWhenUsed="0"/>
-    <w:lsdException w:name="Medium List 1 Accent 1" w:semiHidden="0" w:uiPriority="65" w:unhideWhenUsed="0"/>
-    <w:lsdException w:name="Revision" w:unhideWhenUsed="0"/>
-    <w:lsdException w:name="List Paragraph" w:semiHidden="0" w:uiPriority="34" w:unhideWhenUsed="0" w:qFormat="1"/>
-    <w:lsdException w:name="Quote" w:semiHidden="0" w:uiPriority="29" w:unhideWhenUsed="0" w:qFormat="1"/>
-    <w:lsdException w:name="Intense Quote" w:semiHidden="0" w:uiPriority="30" w:unhideWhenUsed="0" w:qFormat="1"/>
-    <w:lsdException w:name="Medium List 2 Accent 1" w:semiHidden="0" w:uiPriority="66" w:unhideWhenUsed="0"/>
-    <w:lsdException w:name="Medium Grid 1 Accent 1" w:semiHidden="0" w:uiPriority="67" w:unhideWhenUsed="0"/>
-    <w:lsdException w:name="Medium Grid 2 Accent 1" w:semiHidden="0" w:uiPriority="68" w:unhideWhenUsed="0"/>
-    <w:lsdException w:name="Medium Grid 3 Accent 1" w:semiHidden="0" w:uiPriority="69" w:unhideWhenUsed="0"/>
-    <w:lsdException w:name="Dark List Accent 1" w:semiHidden="0" w:uiPriority="70" w:unhideWhenUsed="0"/>
-    <w:lsdException w:name="Colorful Shading Accent 1" w:semiHidden="0" w:uiPriority="71" w:unhideWhenUsed="0"/>
-    <w:lsdException w:name="Colorful List Accent 1" w:semiHidden="0" w:uiPriority="72" w:unhideWhenUsed="0"/>
-    <w:lsdException w:name="Colorful Grid Accent 1" w:semiHidden="0" w:uiPriority="73" w:unhideWhenUsed="0"/>
-    <w:lsdException w:name="Light Shading Accent 2" w:semiHidden="0" w:uiPriority="60" w:unhideWhenUsed="0"/>
-    <w:lsdException w:name="Light List Accent 2" w:semiHidden="0" w:uiPriority="61" w:unhideWhenUsed="0"/>
-    <w:lsdException w:name="Light Grid Accent 2" w:semiHidden="0" w:uiPriority="62" w:unhideWhenUsed="0"/>
-    <w:lsdException w:name="Medium Shading 1 Accent 2" w:semiHidden="0" w:uiPriority="63" w:unhideWhenUsed="0"/>
-    <w:lsdException w:name="Medium Shading 2 Accent 2" w:semiHidden="0" w:uiPriority="64" w:unhideWhenUsed="0"/>
-    <w:lsdException w:name="Medium List 1 Accent 2" w:semiHidden="0" w:uiPriority="65" w:unhideWhenUsed="0"/>
-    <w:lsdException w:name="Medium List 2 Accent 2" w:semiHidden="0" w:uiPriority="66" w:unhideWhenUsed="0"/>
-    <w:lsdException w:name="Medium Grid 1 Accent 2" w:semiHidden="0" w:uiPriority="67" w:unhideWhenUsed="0"/>
-    <w:lsdException w:name="Medium Grid 2 Accent 2" w:semiHidden="0" w:uiPriority="68" w:unhideWhenUsed="0"/>
-    <w:lsdException w:name="Medium Grid 3 Accent 2" w:semiHidden="0" w:uiPriority="69" w:unhideWhenUsed="0"/>
-    <w:lsdException w:name="Dark List Accent 2" w:semiHidden="0" w:uiPriority="70" w:unhideWhenUsed="0"/>
-    <w:lsdException w:name="Colorful Shading Accent 2" w:semiHidden="0" w:uiPriority="71" w:unhideWhenUsed="0"/>
-    <w:lsdException w:name="Colorful List Accent 2" w:semiHidden="0" w:uiPriority="72" w:unhideWhenUsed="0"/>
-    <w:lsdException w:name="Colorful Grid Accent 2" w:semiHidden="0" w:uiPriority="73" w:unhideWhenUsed="0"/>
-    <w:lsdException w:name="Light Shading Accent 3" w:semiHidden="0" w:uiPriority="60" w:unhideWhenUsed="0"/>
-    <w:lsdException w:name="Light List Accent 3" w:semiHidden="0" w:uiPriority="61" w:unhideWhenUsed="0"/>
-    <w:lsdException w:name="Light Grid Accent 3" w:semiHidden="0" w:uiPriority="62" w:unhideWhenUsed="0"/>
-    <w:lsdException w:name="Medium Shading 1 Accent 3" w:semiHidden="0" w:uiPriority="63" w:unhideWhenUsed="0"/>
-    <w:lsdException w:name="Medium Shading 2 Accent 3" w:semiHidden="0" w:uiPriority="64" w:unhideWhenUsed="0"/>
-    <w:lsdException w:name="Medium List 1 Accent 3" w:semiHidden="0" w:uiPriority="65" w:unhideWhenUsed="0"/>
-    <w:lsdException w:name="Medium List 2 Accent 3" w:semiHidden="0" w:uiPriority="66" w:unhideWhenUsed="0"/>
-    <w:lsdException w:name="Medium Grid 1 Accent 3" w:semiHidden="0" w:uiPriority="67" w:unhideWhenUsed="0"/>
-    <w:lsdException w:name="Medium Grid 2 Accent 3" w:semiHidden="0" w:uiPriority="68" w:unhideWhenUsed="0"/>
-    <w:lsdException w:name="Medium Grid 3 Accent 3" w:semiHidden="0" w:uiPriority="69" w:unhideWhenUsed="0"/>
-    <w:lsdException w:name="Dark List Accent 3" w:semiHidden="0" w:uiPriority="70" w:unhideWhenUsed="0"/>
-    <w:lsdException w:name="Colorful Shading Accent 3" w:semiHidden="0" w:uiPriority="71" w:unhideWhenUsed="0"/>
-    <w:lsdException w:name="Colorful List Accent 3" w:semiHidden="0" w:uiPriority="72" w:unhideWhenUsed="0"/>
-    <w:lsdException w:name="Colorful Grid Accent 3" w:semiHidden="0" w:uiPriority="73" w:unhideWhenUsed="0"/>
-    <w:lsdException w:name="Light Shading Accent 4" w:semiHidden="0" w:uiPriority="60" w:unhideWhenUsed="0"/>
-    <w:lsdException w:name="Light List Accent 4" w:semiHidden="0" w:uiPriority="61" w:unhideWhenUsed="0"/>
-    <w:lsdException w:name="Light Grid Accent 4" w:semiHidden="0" w:uiPriority="62" w:unhideWhenUsed="0"/>
-    <w:lsdException w:name="Medium Shading 1 Accent 4" w:semiHidden="0" w:uiPriority="63" w:unhideWhenUsed="0"/>
-    <w:lsdException w:name="Medium Shading 2 Accent 4" w:semiHidden="0" w:uiPriority="64" w:unhideWhenUsed="0"/>
-    <w:lsdException w:name="Medium List 1 Accent 4" w:semiHidden="0" w:uiPriority="65" w:unhideWhenUsed="0"/>
-    <w:lsdException w:name="Medium List 2 Accent 4" w:semiHidden="0" w:uiPriority="66" w:unhideWhenUsed="0"/>
-    <w:lsdException w:name="Medium Grid 1 Accent 4" w:semiHidden="0" w:uiPriority="67" w:unhideWhenUsed="0"/>
-    <w:lsdException w:name="Medium Grid 2 Accent 4" w:semiHidden="0" w:uiPriority="68" w:unhideWhenUsed="0"/>
-    <w:lsdException w:name="Medium Grid 3 Accent 4" w:semiHidden="0" w:uiPriority="69" w:unhideWhenUsed="0"/>
-    <w:lsdException w:name="Dark List Accent 4" w:semiHidden="0" w:uiPriority="70" w:unhideWhenUsed="0"/>
-    <w:lsdException w:name="Colorful Shading Accent 4" w:semiHidden="0" w:uiPriority="71" w:unhideWhenUsed="0"/>
-    <w:lsdException w:name="Colorful List Accent 4" w:semiHidden="0" w:uiPriority="72" w:unhideWhenUsed="0"/>
-    <w:lsdException w:name="Colorful Grid Accent 4" w:semiHidden="0" w:uiPriority="73" w:unhideWhenUsed="0"/>
-    <w:lsdException w:name="Light Shading Accent 5" w:semiHidden="0" w:uiPriority="60" w:unhideWhenUsed="0"/>
-    <w:lsdException w:name="Light List Accent 5" w:semiHidden="0" w:uiPriority="61" w:unhideWhenUsed="0"/>
-    <w:lsdException w:name="Light Grid Accent 5" w:semiHidden="0" w:uiPriority="62" w:unhideWhenUsed="0"/>
-    <w:lsdException w:name="Medium Shading 1 Accent 5" w:semiHidden="0" w:uiPriority="63" w:unhideWhenUsed="0"/>
-    <w:lsdException w:name="Medium Shading 2 Accent 5" w:semiHidden="0" w:uiPriority="64" w:unhideWhenUsed="0"/>
-    <w:lsdException w:name="Medium List 1 Accent 5" w:semiHidden="0" w:uiPriority="65" w:unhideWhenUsed="0"/>
-    <w:lsdException w:name="Medium List 2 Accent 5" w:semiHidden="0" w:uiPriority="66" w:unhideWhenUsed="0"/>
-    <w:lsdException w:name="Medium Grid 1 Accent 5" w:semiHidden="0" w:uiPriority="67" w:unhideWhenUsed="0"/>
-    <w:lsdException w:name="Medium Grid 2 Accent 5" w:semiHidden="0" w:uiPriority="68" w:unhideWhenUsed="0"/>
-    <w:lsdException w:name="Medium Grid 3 Accent 5" w:semiHidden="0" w:uiPriority="69" w:unhideWhenUsed="0"/>
-    <w:lsdException w:name="Dark List Accent 5" w:semiHidden="0" w:uiPriority="70" w:unhideWhenUsed="0"/>
-    <w:lsdException w:name="Colorful Shading Accent 5" w:semiHidden="0" w:uiPriority="71" w:unhideWhenUsed="0"/>
-    <w:lsdException w:name="Colorful List Accent 5" w:semiHidden="0" w:uiPriority="72" w:unhideWhenUsed="0"/>
-    <w:lsdException w:name="Colorful Grid Accent 5" w:semiHidden="0" w:uiPriority="73" w:unhideWhenUsed="0"/>
-    <w:lsdException w:name="Light Shading Accent 6" w:semiHidden="0" w:uiPriority="60" w:unhideWhenUsed="0"/>
-    <w:lsdException w:name="Light List Accent 6" w:semiHidden="0" w:uiPriority="61" w:unhideWhenUsed="0"/>
-    <w:lsdException w:name="Light Grid Accent 6" w:semiHidden="0" w:uiPriority="62" w:unhideWhenUsed="0"/>
-    <w:lsdException w:name="Medium Shading 1 Accent 6" w:semiHidden="0" w:uiPriority="63" w:unhideWhenUsed="0"/>
-    <w:lsdException w:name="Medium Shading 2 Accent 6" w:semiHidden="0" w:uiPriority="64" w:unhideWhenUsed="0"/>
-    <w:lsdException w:name="Medium List 1 Accent 6" w:semiHidden="0" w:uiPriority="65" w:unhideWhenUsed="0"/>
-    <w:lsdException w:name="Medium List 2 Accent 6" w:semiHidden="0" w:uiPriority="66" w:unhideWhenUsed="0"/>
-    <w:lsdException w:name="Medium Grid 1 Accent 6" w:semiHidden="0" w:uiPriority="67" w:unhideWhenUsed="0"/>
-    <w:lsdException w:name="Medium Grid 2 Accent 6" w:semiHidden="0" w:uiPriority="68" w:unhideWhenUsed="0"/>
-    <w:lsdException w:name="Medium Grid 3 Accent 6" w:semiHidden="0" w:uiPriority="69" w:unhideWhenUsed="0"/>
-    <w:lsdException w:name="Dark List Accent 6" w:semiHidden="0" w:uiPriority="70" w:unhideWhenUsed="0"/>
-    <w:lsdException w:name="Colorful Shading Accent 6" w:semiHidden="0" w:uiPriority="71" w:unhideWhenUsed="0"/>
-    <w:lsdException w:name="Colorful List Accent 6" w:semiHidden="0" w:uiPriority="72" w:unhideWhenUsed="0"/>
-    <w:lsdException w:name="Colorful Grid Accent 6" w:semiHidden="0" w:uiPriority="73" w:unhideWhenUsed="0"/>
-    <w:lsdException w:name="Subtle Emphasis" w:semiHidden="0" w:uiPriority="19" w:unhideWhenUsed="0" w:qFormat="1"/>
-    <w:lsdException w:name="Intense Emphasis" w:semiHidden="0" w:uiPriority="21" w:unhideWhenUsed="0" w:qFormat="1"/>
-    <w:lsdException w:name="Subtle Reference" w:semiHidden="0" w:uiPriority="31" w:unhideWhenUsed="0" w:qFormat="1"/>
-    <w:lsdException w:name="Intense Reference" w:semiHidden="0" w:uiPriority="32" w:unhideWhenUsed="0" w:qFormat="1"/>
-    <w:lsdException w:name="Book Title" w:semiHidden="0" w:uiPriority="33" w:unhideWhenUsed="0" w:qFormat="1"/>
-    <w:lsdException w:name="Bibliography" w:uiPriority="37"/>
-    <w:lsdException w:name="TOC Heading" w:uiPriority="39" w:qFormat="1"/>
+  <w:latentStyles w:defLockedState="0" w:defUIPriority="99" w:defSemiHidden="0" w:defUnhideWhenUsed="0" w:defQFormat="0" w:count="371">
+    <w:lsdException w:name="Normal" w:uiPriority="0" w:qFormat="1"/>
+    <w:lsdException w:name="heading 1" w:uiPriority="9" w:qFormat="1"/>
+    <w:lsdException w:name="heading 2" w:semiHidden="1" w:uiPriority="9" w:unhideWhenUsed="1" w:qFormat="1"/>
+    <w:lsdException w:name="heading 3" w:semiHidden="1" w:uiPriority="9" w:unhideWhenUsed="1" w:qFormat="1"/>
+    <w:lsdException w:name="heading 4" w:semiHidden="1" w:uiPriority="9" w:unhideWhenUsed="1" w:qFormat="1"/>
+    <w:lsdException w:name="heading 5" w:semiHidden="1" w:uiPriority="9" w:unhideWhenUsed="1" w:qFormat="1"/>
+    <w:lsdException w:name="heading 6" w:semiHidden="1" w:uiPriority="9" w:unhideWhenUsed="1" w:qFormat="1"/>
+    <w:lsdException w:name="heading 7" w:semiHidden="1" w:uiPriority="9" w:unhideWhenUsed="1" w:qFormat="1"/>
+    <w:lsdException w:name="heading 8" w:semiHidden="1" w:uiPriority="9" w:unhideWhenUsed="1" w:qFormat="1"/>
+    <w:lsdException w:name="heading 9" w:semiHidden="1" w:uiPriority="9" w:unhideWhenUsed="1" w:qFormat="1"/>
+    <w:lsdException w:name="index 1" w:semiHidden="1" w:unhideWhenUsed="1"/>
+    <w:lsdException w:name="index 2" w:semiHidden="1" w:unhideWhenUsed="1"/>
+    <w:lsdException w:name="index 3" w:semiHidden="1" w:unhideWhenUsed="1"/>
+    <w:lsdException w:name="index 4" w:semiHidden="1" w:unhideWhenUsed="1"/>
+    <w:lsdException w:name="index 5" w:semiHidden="1" w:unhideWhenUsed="1"/>
+    <w:lsdException w:name="index 6" w:semiHidden="1" w:unhideWhenUsed="1"/>
+    <w:lsdException w:name="index 7" w:semiHidden="1" w:unhideWhenUsed="1"/>
+    <w:lsdException w:name="index 8" w:semiHidden="1" w:unhideWhenUsed="1"/>
+    <w:lsdException w:name="index 9" w:semiHidden="1" w:unhideWhenUsed="1"/>
+    <w:lsdException w:name="toc 1" w:semiHidden="1" w:uiPriority="39" w:unhideWhenUsed="1"/>
+    <w:lsdException w:name="toc 2" w:semiHidden="1" w:uiPriority="39" w:unhideWhenUsed="1"/>
+    <w:lsdException w:name="toc 3" w:semiHidden="1" w:uiPriority="39" w:unhideWhenUsed="1"/>
+    <w:lsdException w:name="toc 4" w:semiHidden="1" w:uiPriority="39" w:unhideWhenUsed="1"/>
+    <w:lsdException w:name="toc 5" w:semiHidden="1" w:uiPriority="39" w:unhideWhenUsed="1"/>
+    <w:lsdException w:name="toc 6" w:semiHidden="1" w:uiPriority="39" w:unhideWhenUsed="1"/>
+    <w:lsdException w:name="toc 7" w:semiHidden="1" w:uiPriority="39" w:unhideWhenUsed="1"/>
+    <w:lsdException w:name="toc 8" w:semiHidden="1" w:uiPriority="39" w:unhideWhenUsed="1"/>
+    <w:lsdException w:name="toc 9" w:semiHidden="1" w:uiPriority="39" w:unhideWhenUsed="1"/>
+    <w:lsdException w:name="Normal Indent" w:semiHidden="1" w:unhideWhenUsed="1"/>
+    <w:lsdException w:name="footnote text" w:semiHidden="1" w:unhideWhenUsed="1"/>
+    <w:lsdException w:name="annotation text" w:semiHidden="1" w:unhideWhenUsed="1"/>
+    <w:lsdException w:name="header" w:semiHidden="1" w:unhideWhenUsed="1"/>
+    <w:lsdException w:name="footer" w:semiHidden="1" w:unhideWhenUsed="1"/>
+    <w:lsdException w:name="index heading" w:semiHidden="1" w:unhideWhenUsed="1"/>
+    <w:lsdException w:name="caption" w:semiHidden="1" w:uiPriority="35" w:unhideWhenUsed="1" w:qFormat="1"/>
+    <w:lsdException w:name="table of figures" w:semiHidden="1" w:unhideWhenUsed="1"/>
+    <w:lsdException w:name="envelope address" w:semiHidden="1" w:unhideWhenUsed="1"/>
+    <w:lsdException w:name="envelope return" w:semiHidden="1" w:unhideWhenUsed="1"/>
+    <w:lsdException w:name="footnote reference" w:semiHidden="1" w:unhideWhenUsed="1"/>
+    <w:lsdException w:name="annotation reference" w:semiHidden="1" w:unhideWhenUsed="1"/>
+    <w:lsdException w:name="line number" w:semiHidden="1" w:unhideWhenUsed="1"/>
+    <w:lsdException w:name="page number" w:semiHidden="1" w:unhideWhenUsed="1"/>
+    <w:lsdException w:name="endnote reference" w:semiHidden="1" w:unhideWhenUsed="1"/>
+    <w:lsdException w:name="endnote text" w:semiHidden="1" w:unhideWhenUsed="1"/>
+    <w:lsdException w:name="table of authorities" w:semiHidden="1" w:unhideWhenUsed="1"/>
+    <w:lsdException w:name="macro" w:semiHidden="1" w:unhideWhenUsed="1"/>
+    <w:lsdException w:name="toa heading" w:semiHidden="1" w:unhideWhenUsed="1"/>
+    <w:lsdException w:name="List" w:semiHidden="1" w:unhideWhenUsed="1"/>
+    <w:lsdException w:name="List Bullet" w:semiHidden="1" w:unhideWhenUsed="1"/>
+    <w:lsdException w:name="List Number" w:semiHidden="1" w:unhideWhenUsed="1"/>
+    <w:lsdException w:name="List 2" w:semiHidden="1" w:unhideWhenUsed="1"/>
+    <w:lsdException w:name="List 3" w:semiHidden="1" w:unhideWhenUsed="1"/>
+    <w:lsdException w:name="List 4" w:semiHidden="1" w:unhideWhenUsed="1"/>
+    <w:lsdException w:name="List 5" w:semiHidden="1" w:unhideWhenUsed="1"/>
+    <w:lsdException w:name="List Bullet 2" w:semiHidden="1" w:unhideWhenUsed="1"/>
+    <w:lsdException w:name="List Bullet 3" w:semiHidden="1" w:unhideWhenUsed="1"/>
+    <w:lsdException w:name="List Bullet 4" w:semiHidden="1" w:unhideWhenUsed="1"/>
+    <w:lsdException w:name="List Bullet 5" w:semiHidden="1" w:unhideWhenUsed="1"/>
+    <w:lsdException w:name="List Number 2" w:semiHidden="1" w:unhideWhenUsed="1"/>
+    <w:lsdException w:name="List Number 3" w:semiHidden="1" w:unhideWhenUsed="1"/>
+    <w:lsdException w:name="List Number 4" w:semiHidden="1" w:unhideWhenUsed="1"/>
+    <w:lsdException w:name="List Number 5" w:semiHidden="1" w:unhideWhenUsed="1"/>
+    <w:lsdException w:name="Title" w:uiPriority="10" w:qFormat="1"/>
+    <w:lsdException w:name="Closing" w:semiHidden="1" w:unhideWhenUsed="1"/>
+    <w:lsdException w:name="Signature" w:semiHidden="1" w:unhideWhenUsed="1"/>
+    <w:lsdException w:name="Default Paragraph Font" w:semiHidden="1" w:uiPriority="1" w:unhideWhenUsed="1"/>
+    <w:lsdException w:name="Body Text" w:semiHidden="1" w:unhideWhenUsed="1"/>
+    <w:lsdException w:name="Body Text Indent" w:semiHidden="1" w:unhideWhenUsed="1"/>
+    <w:lsdException w:name="List Continue" w:semiHidden="1" w:unhideWhenUsed="1"/>
+    <w:lsdException w:name="List Continue 2" w:semiHidden="1" w:unhideWhenUsed="1"/>
+    <w:lsdException w:name="List Continue 3" w:semiHidden="1" w:unhideWhenUsed="1"/>
+    <w:lsdException w:name="List Continue 4" w:semiHidden="1" w:unhideWhenUsed="1"/>
+    <w:lsdException w:name="List Continue 5" w:semiHidden="1" w:unhideWhenUsed="1"/>
+    <w:lsdException w:name="Message Header" w:semiHidden="1" w:unhideWhenUsed="1"/>
+    <w:lsdException w:name="Subtitle" w:uiPriority="11" w:qFormat="1"/>
+    <w:lsdException w:name="Salutation" w:semiHidden="1" w:unhideWhenUsed="1"/>
+    <w:lsdException w:name="Date" w:semiHidden="1" w:unhideWhenUsed="1"/>
+    <w:lsdException w:name="Body Text First Indent" w:semiHidden="1" w:unhideWhenUsed="1"/>
+    <w:lsdException w:name="Body Text First Indent 2" w:semiHidden="1" w:unhideWhenUsed="1"/>
+    <w:lsdException w:name="Note Heading" w:semiHidden="1" w:unhideWhenUsed="1"/>
+    <w:lsdException w:name="Body Text 2" w:semiHidden="1" w:unhideWhenUsed="1"/>
+    <w:lsdException w:name="Body Text 3" w:semiHidden="1" w:unhideWhenUsed="1"/>
+    <w:lsdException w:name="Body Text Indent 2" w:semiHidden="1" w:unhideWhenUsed="1"/>
+    <w:lsdException w:name="Body Text Indent 3" w:semiHidden="1" w:unhideWhenUsed="1"/>
+    <w:lsdException w:name="Block Text" w:semiHidden="1" w:unhideWhenUsed="1"/>
+    <w:lsdException w:name="Hyperlink" w:semiHidden="1" w:unhideWhenUsed="1"/>
+    <w:lsdException w:name="FollowedHyperlink" w:semiHidden="1" w:unhideWhenUsed="1"/>
+    <w:lsdException w:name="Strong" w:uiPriority="22" w:qFormat="1"/>
+    <w:lsdException w:name="Emphasis" w:uiPriority="20" w:qFormat="1"/>
+    <w:lsdException w:name="Document Map" w:semiHidden="1" w:unhideWhenUsed="1"/>
+    <w:lsdException w:name="Plain Text" w:semiHidden="1" w:unhideWhenUsed="1"/>
+    <w:lsdException w:name="E-mail Signature" w:semiHidden="1" w:unhideWhenUsed="1"/>
+    <w:lsdException w:name="HTML Top of Form" w:semiHidden="1" w:unhideWhenUsed="1"/>
+    <w:lsdException w:name="HTML Bottom of Form" w:semiHidden="1" w:unhideWhenUsed="1"/>
+    <w:lsdException w:name="Normal (Web)" w:semiHidden="1" w:unhideWhenUsed="1"/>
+    <w:lsdException w:name="HTML Acronym" w:semiHidden="1" w:unhideWhenUsed="1"/>
+    <w:lsdException w:name="HTML Address" w:semiHidden="1" w:unhideWhenUsed="1"/>
+    <w:lsdException w:name="HTML Cite" w:semiHidden="1" w:unhideWhenUsed="1"/>
+    <w:lsdException w:name="HTML Code" w:semiHidden="1" w:unhideWhenUsed="1"/>
+    <w:lsdException w:name="HTML Definition" w:semiHidden="1" w:unhideWhenUsed="1"/>
+    <w:lsdException w:name="HTML Keyboard" w:semiHidden="1" w:unhideWhenUsed="1"/>
+    <w:lsdException w:name="HTML Preformatted" w:semiHidden="1" w:unhideWhenUsed="1"/>
+    <w:lsdException w:name="HTML Sample" w:semiHidden="1" w:unhideWhenUsed="1"/>
+    <w:lsdException w:name="HTML Typewriter" w:semiHidden="1" w:unhideWhenUsed="1"/>
+    <w:lsdException w:name="HTML Variable" w:semiHidden="1" w:unhideWhenUsed="1"/>
+    <w:lsdException w:name="Normal Table" w:semiHidden="1" w:unhideWhenUsed="1"/>
+    <w:lsdException w:name="annotation subject" w:semiHidden="1" w:unhideWhenUsed="1"/>
+    <w:lsdException w:name="No List" w:semiHidden="1" w:unhideWhenUsed="1"/>
+    <w:lsdException w:name="Outline List 1" w:semiHidden="1" w:unhideWhenUsed="1"/>
+    <w:lsdException w:name="Outline List 2" w:semiHidden="1" w:unhideWhenUsed="1"/>
+    <w:lsdException w:name="Outline List 3" w:semiHidden="1" w:unhideWhenUsed="1"/>
+    <w:lsdException w:name="Table Simple 1" w:semiHidden="1" w:unhideWhenUsed="1"/>
+    <w:lsdException w:name="Table Simple 2" w:semiHidden="1" w:unhideWhenUsed="1"/>
+    <w:lsdException w:name="Table Simple 3" w:semiHidden="1" w:unhideWhenUsed="1"/>
+    <w:lsdException w:name="Table Classic 1" w:semiHidden="1" w:unhideWhenUsed="1"/>
+    <w:lsdException w:name="Table Classic 2" w:semiHidden="1" w:unhideWhenUsed="1"/>
+    <w:lsdException w:name="Table Classic 3" w:semiHidden="1" w:unhideWhenUsed="1"/>
+    <w:lsdException w:name="Table Classic 4" w:semiHidden="1" w:unhideWhenUsed="1"/>
+    <w:lsdException w:name="Table Colorful 1" w:semiHidden="1" w:unhideWhenUsed="1"/>
+    <w:lsdException w:name="Table Colorful 2" w:semiHidden="1" w:unhideWhenUsed="1"/>
+    <w:lsdException w:name="Table Colorful 3" w:semiHidden="1" w:unhideWhenUsed="1"/>
+    <w:lsdException w:name="Table Columns 1" w:semiHidden="1" w:unhideWhenUsed="1"/>
+    <w:lsdException w:name="Table Columns 2" w:semiHidden="1" w:unhideWhenUsed="1"/>
+    <w:lsdException w:name="Table Columns 3" w:semiHidden="1" w:unhideWhenUsed="1"/>
+    <w:lsdException w:name="Table Columns 4" w:semiHidden="1" w:unhideWhenUsed="1"/>
+    <w:lsdException w:name="Table Columns 5" w:semiHidden="1" w:unhideWhenUsed="1"/>
+    <w:lsdException w:name="Table Grid 1" w:semiHidden="1" w:unhideWhenUsed="1"/>
+    <w:lsdException w:name="Table Grid 2" w:semiHidden="1" w:unhideWhenUsed="1"/>
+    <w:lsdException w:name="Table Grid 3" w:semiHidden="1" w:unhideWhenUsed="1"/>
+    <w:lsdException w:name="Table Grid 4" w:semiHidden="1" w:unhideWhenUsed="1"/>
+    <w:lsdException w:name="Table Grid 5" w:semiHidden="1" w:unhideWhenUsed="1"/>
+    <w:lsdException w:name="Table Grid 6" w:semiHidden="1" w:unhideWhenUsed="1"/>
+    <w:lsdException w:name="Table Grid 7" w:semiHidden="1" w:unhideWhenUsed="1"/>
+    <w:lsdException w:name="Table Grid 8" w:semiHidden="1" w:unhideWhenUsed="1"/>
+    <w:lsdException w:name="Table List 1" w:semiHidden="1" w:unhideWhenUsed="1"/>
+    <w:lsdException w:name="Table List 2" w:semiHidden="1" w:unhideWhenUsed="1"/>
+    <w:lsdException w:name="Table List 3" w:semiHidden="1" w:unhideWhenUsed="1"/>
+    <w:lsdException w:name="Table List 4" w:semiHidden="1" w:unhideWhenUsed="1"/>
+    <w:lsdException w:name="Table List 5" w:semiHidden="1" w:unhideWhenUsed="1"/>
+    <w:lsdException w:name="Table List 6" w:semiHidden="1" w:unhideWhenUsed="1"/>
+    <w:lsdException w:name="Table List 7" w:semiHidden="1" w:unhideWhenUsed="1"/>
+    <w:lsdException w:name="Table List 8" w:semiHidden="1" w:unhideWhenUsed="1"/>
+    <w:lsdException w:name="Table 3D effects 1" w:semiHidden="1" w:unhideWhenUsed="1"/>
+    <w:lsdException w:name="Table 3D effects 2" w:semiHidden="1" w:unhideWhenUsed="1"/>
+    <w:lsdException w:name="Table 3D effects 3" w:semiHidden="1" w:unhideWhenUsed="1"/>
+    <w:lsdException w:name="Table Contemporary" w:semiHidden="1" w:unhideWhenUsed="1"/>
+    <w:lsdException w:name="Table Elegant" w:semiHidden="1" w:unhideWhenUsed="1"/>
+    <w:lsdException w:name="Table Professional" w:semiHidden="1" w:unhideWhenUsed="1"/>
+    <w:lsdException w:name="Table Subtle 1" w:semiHidden="1" w:unhideWhenUsed="1"/>
+    <w:lsdException w:name="Table Subtle 2" w:semiHidden="1" w:unhideWhenUsed="1"/>
+    <w:lsdException w:name="Table Web 1" w:semiHidden="1" w:unhideWhenUsed="1"/>
+    <w:lsdException w:name="Table Web 2" w:semiHidden="1" w:unhideWhenUsed="1"/>
+    <w:lsdException w:name="Table Web 3" w:semiHidden="1" w:unhideWhenUsed="1"/>
+    <w:lsdException w:name="Balloon Text" w:semiHidden="1" w:unhideWhenUsed="1"/>
+    <w:lsdException w:name="Table Grid" w:uiPriority="59"/>
+    <w:lsdException w:name="Table Theme" w:semiHidden="1" w:unhideWhenUsed="1"/>
+    <w:lsdException w:name="Placeholder Text" w:semiHidden="1"/>
+    <w:lsdException w:name="No Spacing" w:uiPriority="1" w:qFormat="1"/>
+    <w:lsdException w:name="Light Shading" w:uiPriority="60"/>
+    <w:lsdException w:name="Light List" w:uiPriority="61"/>
+    <w:lsdException w:name="Light Grid" w:uiPriority="62"/>
+    <w:lsdException w:name="Medium Shading 1" w:uiPriority="63"/>
+    <w:lsdException w:name="Medium Shading 2" w:uiPriority="64"/>
+    <w:lsdException w:name="Medium List 1" w:uiPriority="65"/>
+    <w:lsdException w:name="Medium List 2" w:uiPriority="66"/>
+    <w:lsdException w:name="Medium Grid 1" w:uiPriority="67"/>
+    <w:lsdException w:name="Medium Grid 2" w:uiPriority="68"/>
+    <w:lsdException w:name="Medium Grid 3" w:uiPriority="69"/>
+    <w:lsdException w:name="Dark List" w:uiPriority="70"/>
+    <w:lsdException w:name="Colorful Shading" w:uiPriority="71"/>
+    <w:lsdException w:name="Colorful List" w:uiPriority="72"/>
+    <w:lsdException w:name="Colorful Grid" w:uiPriority="73"/>
+    <w:lsdException w:name="Light Shading Accent 1" w:uiPriority="60"/>
+    <w:lsdException w:name="Light List Accent 1" w:uiPriority="61"/>
+    <w:lsdException w:name="Light Grid Accent 1" w:uiPriority="62"/>
+    <w:lsdException w:name="Medium Shading 1 Accent 1" w:uiPriority="63"/>
+    <w:lsdException w:name="Medium Shading 2 Accent 1" w:uiPriority="64"/>
+    <w:lsdException w:name="Medium List 1 Accent 1" w:uiPriority="65"/>
+    <w:lsdException w:name="Revision" w:semiHidden="1"/>
+    <w:lsdException w:name="List Paragraph" w:uiPriority="34" w:qFormat="1"/>
+    <w:lsdException w:name="Quote" w:uiPriority="29" w:qFormat="1"/>
+    <w:lsdException w:name="Intense Quote" w:uiPriority="30" w:qFormat="1"/>
+    <w:lsdException w:name="Medium List 2 Accent 1" w:uiPriority="66"/>
+    <w:lsdException w:name="Medium Grid 1 Accent 1" w:uiPriority="67"/>
+    <w:lsdException w:name="Medium Grid 2 Accent 1" w:uiPriority="68"/>
+    <w:lsdException w:name="Medium Grid 3 Accent 1" w:uiPriority="69"/>
+    <w:lsdException w:name="Dark List Accent 1" w:uiPriority="70"/>
+    <w:lsdException w:name="Colorful Shading Accent 1" w:uiPriority="71"/>
+    <w:lsdException w:name="Colorful List Accent 1" w:uiPriority="72"/>
+    <w:lsdException w:name="Colorful Grid Accent 1" w:uiPriority="73"/>
+    <w:lsdException w:name="Light Shading Accent 2" w:uiPriority="60"/>
+    <w:lsdException w:name="Light List Accent 2" w:uiPriority="61"/>
+    <w:lsdException w:name="Light Grid Accent 2" w:uiPriority="62"/>
+    <w:lsdException w:name="Medium Shading 1 Accent 2" w:uiPriority="63"/>
+    <w:lsdException w:name="Medium Shading 2 Accent 2" w:uiPriority="64"/>
+    <w:lsdException w:name="Medium List 1 Accent 2" w:uiPriority="65"/>
+    <w:lsdException w:name="Medium List 2 Accent 2" w:uiPriority="66"/>
+    <w:lsdException w:name="Medium Grid 1 Accent 2" w:uiPriority="67"/>
+    <w:lsdException w:name="Medium Grid 2 Accent 2" w:uiPriority="68"/>
+    <w:lsdException w:name="Medium Grid 3 Accent 2" w:uiPriority="69"/>
+    <w:lsdException w:name="Dark List Accent 2" w:uiPriority="70"/>
+    <w:lsdException w:name="Colorful Shading Accent 2" w:uiPriority="71"/>
+    <w:lsdException w:name="Colorful List Accent 2" w:uiPriority="72"/>
+    <w:lsdException w:name="Colorful Grid Accent 2" w:uiPriority="73"/>
+    <w:lsdException w:name="Light Shading Accent 3" w:uiPriority="60"/>
+    <w:lsdException w:name="Light List Accent 3" w:uiPriority="61"/>
+    <w:lsdException w:name="Light Grid Accent 3" w:uiPriority="62"/>
+    <w:lsdException w:name="Medium Shading 1 Accent 3" w:uiPriority="63"/>
+    <w:lsdException w:name="Medium Shading 2 Accent 3" w:uiPriority="64"/>
+    <w:lsdException w:name="Medium List 1 Accent 3" w:uiPriority="65"/>
+    <w:lsdException w:name="Medium List 2 Accent 3" w:uiPriority="66"/>
+    <w:lsdException w:name="Medium Grid 1 Accent 3" w:uiPriority="67"/>
+    <w:lsdException w:name="Medium Grid 2 Accent 3" w:uiPriority="68"/>
+    <w:lsdException w:name="Medium Grid 3 Accent 3" w:uiPriority="69"/>
+    <w:lsdException w:name="Dark List Accent 3" w:uiPriority="70"/>
+    <w:lsdException w:name="Colorful Shading Accent 3" w:uiPriority="71"/>
+    <w:lsdException w:name="Colorful List Accent 3" w:uiPriority="72"/>
+    <w:lsdException w:name="Colorful Grid Accent 3" w:uiPriority="73"/>
+    <w:lsdException w:name="Light Shading Accent 4" w:uiPriority="60"/>
+    <w:lsdException w:name="Light List Accent 4" w:uiPriority="61"/>
+    <w:lsdException w:name="Light Grid Accent 4" w:uiPriority="62"/>
+    <w:lsdException w:name="Medium Shading 1 Accent 4" w:uiPriority="63"/>
+    <w:lsdException w:name="Medium Shading 2 Accent 4" w:uiPriority="64"/>
+    <w:lsdException w:name="Medium List 1 Accent 4" w:uiPriority="65"/>
+    <w:lsdException w:name="Medium List 2 Accent 4" w:uiPriority="66"/>
+    <w:lsdException w:name="Medium Grid 1 Accent 4" w:uiPriority="67"/>
+    <w:lsdException w:name="Medium Grid 2 Accent 4" w:uiPriority="68"/>
+    <w:lsdException w:name="Medium Grid 3 Accent 4" w:uiPriority="69"/>
+    <w:lsdException w:name="Dark List Accent 4" w:uiPriority="70"/>
+    <w:lsdException w:name="Colorful Shading Accent 4" w:uiPriority="71"/>
+    <w:lsdException w:name="Colorful List Accent 4" w:uiPriority="72"/>
+    <w:lsdException w:name="Colorful Grid Accent 4" w:uiPriority="73"/>
+    <w:lsdException w:name="Light Shading Accent 5" w:uiPriority="60"/>
+    <w:lsdException w:name="Light List Accent 5" w:uiPriority="61"/>
+    <w:lsdException w:name="Light Grid Accent 5" w:uiPriority="62"/>
+    <w:lsdException w:name="Medium Shading 1 Accent 5" w:uiPriority="63"/>
+    <w:lsdException w:name="Medium Shading 2 Accent 5" w:uiPriority="64"/>
+    <w:lsdException w:name="Medium List 1 Accent 5" w:uiPriority="65"/>
+    <w:lsdException w:name="Medium List 2 Accent 5" w:uiPriority="66"/>
+    <w:lsdException w:name="Medium Grid 1 Accent 5" w:uiPriority="67"/>
+    <w:lsdException w:name="Medium Grid 2 Accent 5" w:uiPriority="68"/>
+    <w:lsdException w:name="Medium Grid 3 Accent 5" w:uiPriority="69"/>
+    <w:lsdException w:name="Dark List Accent 5" w:uiPriority="70"/>
+    <w:lsdException w:name="Colorful Shading Accent 5" w:uiPriority="71"/>
+    <w:lsdException w:name="Colorful List Accent 5" w:uiPriority="72"/>
+    <w:lsdException w:name="Colorful Grid Accent 5" w:uiPriority="73"/>
+    <w:lsdException w:name="Light Shading Accent 6" w:uiPriority="60"/>
+    <w:lsdException w:name="Light List Accent 6" w:uiPriority="61"/>
+    <w:lsdException w:name="Light Grid Accent 6" w:uiPriority="62"/>
+    <w:lsdException w:name="Medium Shading 1 Accent 6" w:uiPriority="63"/>
+    <w:lsdException w:name="Medium Shading 2 Accent 6" w:uiPriority="64"/>
+    <w:lsdException w:name="Medium List 1 Accent 6" w:uiPriority="65"/>
+    <w:lsdException w:name="Medium List 2 Accent 6" w:uiPriority="66"/>
+    <w:lsdException w:name="Medium Grid 1 Accent 6" w:uiPriority="67"/>
+    <w:lsdException w:name="Medium Grid 2 Accent 6" w:uiPriority="68"/>
+    <w:lsdException w:name="Medium Grid 3 Accent 6" w:uiPriority="69"/>
+    <w:lsdException w:name="Dark List Accent 6" w:uiPriority="70"/>
+    <w:lsdException w:name="Colorful Shading Accent 6" w:uiPriority="71"/>
+    <w:lsdException w:name="Colorful List Accent 6" w:uiPriority="72"/>
+    <w:lsdException w:name="Colorful Grid Accent 6" w:uiPriority="73"/>
+    <w:lsdException w:name="Subtle Emphasis" w:uiPriority="19" w:qFormat="1"/>
+    <w:lsdException w:name="Intense Emphasis" w:uiPriority="21" w:qFormat="1"/>
+    <w:lsdException w:name="Subtle Reference" w:uiPriority="31" w:qFormat="1"/>
+    <w:lsdException w:name="Intense Reference" w:uiPriority="32" w:qFormat="1"/>
+    <w:lsdException w:name="Book Title" w:uiPriority="33" w:qFormat="1"/>
+    <w:lsdException w:name="Bibliography" w:semiHidden="1" w:uiPriority="37" w:unhideWhenUsed="1"/>
+    <w:lsdException w:name="TOC Heading" w:semiHidden="1" w:uiPriority="39" w:unhideWhenUsed="1" w:qFormat="1"/>
+    <w:lsdException w:name="Plain Table 1" w:uiPriority="41"/>
+    <w:lsdException w:name="Plain Table 2" w:uiPriority="42"/>
+    <w:lsdException w:name="Plain Table 3" w:uiPriority="43"/>
+    <w:lsdException w:name="Plain Table 4" w:uiPriority="44"/>
+    <w:lsdException w:name="Plain Table 5" w:uiPriority="45"/>
+    <w:lsdException w:name="Grid Table Light" w:uiPriority="40"/>
+    <w:lsdException w:name="Grid Table 1 Light" w:uiPriority="46"/>
+    <w:lsdException w:name="Grid Table 2" w:uiPriority="47"/>
+    <w:lsdException w:name="Grid Table 3" w:uiPriority="48"/>
+    <w:lsdException w:name="Grid Table 4" w:uiPriority="49"/>
+    <w:lsdException w:name="Grid Table 5 Dark" w:uiPriority="50"/>
+    <w:lsdException w:name="Grid Table 6 Colorful" w:uiPriority="51"/>
+    <w:lsdException w:name="Grid Table 7 Colorful" w:uiPriority="52"/>
+    <w:lsdException w:name="Grid Table 1 Light Accent 1" w:uiPriority="46"/>
+    <w:lsdException w:name="Grid Table 2 Accent 1" w:uiPriority="47"/>
+    <w:lsdException w:name="Grid Table 3 Accent 1" w:uiPriority="48"/>
+    <w:lsdException w:name="Grid Table 4 Accent 1" w:uiPriority="49"/>
+    <w:lsdException w:name="Grid Table 5 Dark Accent 1" w:uiPriority="50"/>
+    <w:lsdException w:name="Grid Table 6 Colorful Accent 1" w:uiPriority="51"/>
+    <w:lsdException w:name="Grid Table 7 Colorful Accent 1" w:uiPriority="52"/>
+    <w:lsdException w:name="Grid Table 1 Light Accent 2" w:uiPriority="46"/>
+    <w:lsdException w:name="Grid Table 2 Accent 2" w:uiPriority="47"/>
+    <w:lsdException w:name="Grid Table 3 Accent 2" w:uiPriority="48"/>
+    <w:lsdException w:name="Grid Table 4 Accent 2" w:uiPriority="49"/>
+    <w:lsdException w:name="Grid Table 5 Dark Accent 2" w:uiPriority="50"/>
+    <w:lsdException w:name="Grid Table 6 Colorful Accent 2" w:uiPriority="51"/>
+    <w:lsdException w:name="Grid Table 7 Colorful Accent 2" w:uiPriority="52"/>
+    <w:lsdException w:name="Grid Table 1 Light Accent 3" w:uiPriority="46"/>
+    <w:lsdException w:name="Grid Table 2 Accent 3" w:uiPriority="47"/>
+    <w:lsdException w:name="Grid Table 3 Accent 3" w:uiPriority="48"/>
+    <w:lsdException w:name="Grid Table 4 Accent 3" w:uiPriority="49"/>
+    <w:lsdException w:name="Grid Table 5 Dark Accent 3" w:uiPriority="50"/>
+    <w:lsdException w:name="Grid Table 6 Colorful Accent 3" w:uiPriority="51"/>
+    <w:lsdException w:name="Grid Table 7 Colorful Accent 3" w:uiPriority="52"/>
+    <w:lsdException w:name="Grid Table 1 Light Accent 4" w:uiPriority="46"/>
+    <w:lsdException w:name="Grid Table 2 Accent 4" w:uiPriority="47"/>
+    <w:lsdException w:name="Grid Table 3 Accent 4" w:uiPriority="48"/>
+    <w:lsdException w:name="Grid Table 4 Accent 4" w:uiPriority="49"/>
+    <w:lsdException w:name="Grid Table 5 Dark Accent 4" w:uiPriority="50"/>
+    <w:lsdException w:name="Grid Table 6 Colorful Accent 4" w:uiPriority="51"/>
+    <w:lsdException w:name="Grid Table 7 Colorful Accent 4" w:uiPriority="52"/>
+    <w:lsdException w:name="Grid Table 1 Light Accent 5" w:uiPriority="46"/>
+    <w:lsdException w:name="Grid Table 2 Accent 5" w:uiPriority="47"/>
+    <w:lsdException w:name="Grid Table 3 Accent 5" w:uiPriority="48"/>
+    <w:lsdException w:name="Grid Table 4 Accent 5" w:uiPriority="49"/>
+    <w:lsdException w:name="Grid Table 5 Dark Accent 5" w:uiPriority="50"/>
+    <w:lsdException w:name="Grid Table 6 Colorful Accent 5" w:uiPriority="51"/>
+    <w:lsdException w:name="Grid Table 7 Colorful Accent 5" w:uiPriority="52"/>
+    <w:lsdException w:name="Grid Table 1 Light Accent 6" w:uiPriority="46"/>
+    <w:lsdException w:name="Grid Table 2 Accent 6" w:uiPriority="47"/>
+    <w:lsdException w:name="Grid Table 3 Accent 6" w:uiPriority="48"/>
+    <w:lsdException w:name="Grid Table 4 Accent 6" w:uiPriority="49"/>
+    <w:lsdException w:name="Grid Table 5 Dark Accent 6" w:uiPriority="50"/>
+    <w:lsdException w:name="Grid Table 6 Colorful Accent 6" w:uiPriority="51"/>
+    <w:lsdException w:name="Grid Table 7 Colorful Accent 6" w:uiPriority="52"/>
+    <w:lsdException w:name="List Table 1 Light" w:uiPriority="46"/>
+    <w:lsdException w:name="List Table 2" w:uiPriority="47"/>
+    <w:lsdException w:name="List Table 3" w:uiPriority="48"/>
+    <w:lsdException w:name="List Table 4" w:uiPriority="49"/>
+    <w:lsdException w:name="List Table 5 Dark" w:uiPriority="50"/>
+    <w:lsdException w:name="List Table 6 Colorful" w:uiPriority="51"/>
+    <w:lsdException w:name="List Table 7 Colorful" w:uiPriority="52"/>
+    <w:lsdException w:name="List Table 1 Light Accent 1" w:uiPriority="46"/>
+    <w:lsdException w:name="List Table 2 Accent 1" w:uiPriority="47"/>
+    <w:lsdException w:name="List Table 3 Accent 1" w:uiPriority="48"/>
+    <w:lsdException w:name="List Table 4 Accent 1" w:uiPriority="49"/>
+    <w:lsdException w:name="List Table 5 Dark Accent 1" w:uiPriority="50"/>
+    <w:lsdException w:name="List Table 6 Colorful Accent 1" w:uiPriority="51"/>
+    <w:lsdException w:name="List Table 7 Colorful Accent 1" w:uiPriority="52"/>
+    <w:lsdException w:name="List Table 1 Light Accent 2" w:uiPriority="46"/>
+    <w:lsdException w:name="List Table 2 Accent 2" w:uiPriority="47"/>
+    <w:lsdException w:name="List Table 3 Accent 2" w:uiPriority="48"/>
+    <w:lsdException w:name="List Table 4 Accent 2" w:uiPriority="49"/>
+    <w:lsdException w:name="List Table 5 Dark Accent 2" w:uiPriority="50"/>
+    <w:lsdException w:name="List Table 6 Colorful Accent 2" w:uiPriority="51"/>
+    <w:lsdException w:name="List Table 7 Colorful Accent 2" w:uiPriority="52"/>
+    <w:lsdException w:name="List Table 1 Light Accent 3" w:uiPriority="46"/>
+    <w:lsdException w:name="List Table 2 Accent 3" w:uiPriority="47"/>
+    <w:lsdException w:name="List Table 3 Accent 3" w:uiPriority="48"/>
+    <w:lsdException w:name="List Table 4 Accent 3" w:uiPriority="49"/>
+    <w:lsdException w:name="List Table 5 Dark Accent 3" w:uiPriority="50"/>
+    <w:lsdException w:name="List Table 6 Colorful Accent 3" w:uiPriority="51"/>
+    <w:lsdException w:name="List Table 7 Colorful Accent 3" w:uiPriority="52"/>
+    <w:lsdException w:name="List Table 1 Light Accent 4" w:uiPriority="46"/>
+    <w:lsdException w:name="List Table 2 Accent 4" w:uiPriority="47"/>
+    <w:lsdException w:name="List Table 3 Accent 4" w:uiPriority="48"/>
+    <w:lsdException w:name="List Table 4 Accent 4" w:uiPriority="49"/>
+    <w:lsdException w:name="List Table 5 Dark Accent 4" w:uiPriority="50"/>
+    <w:lsdException w:name="List Table 6 Colorful Accent 4" w:uiPriority="51"/>
+    <w:lsdException w:name="List Table 7 Colorful Accent 4" w:uiPriority="52"/>
+    <w:lsdException w:name="List Table 1 Light Accent 5" w:uiPriority="46"/>
+    <w:lsdException w:name="List Table 2 Accent 5" w:uiPriority="47"/>
+    <w:lsdException w:name="List Table 3 Accent 5" w:uiPriority="48"/>
+    <w:lsdException w:name="List Table 4 Accent 5" w:uiPriority="49"/>
+    <w:lsdException w:name="List Table 5 Dark Accent 5" w:uiPriority="50"/>
+    <w:lsdException w:name="List Table 6 Colorful Accent 5" w:uiPriority="51"/>
+    <w:lsdException w:name="List Table 7 Colorful Accent 5" w:uiPriority="52"/>
+    <w:lsdException w:name="List Table 1 Light Accent 6" w:uiPriority="46"/>
+    <w:lsdException w:name="List Table 2 Accent 6" w:uiPriority="47"/>
+    <w:lsdException w:name="List Table 3 Accent 6" w:uiPriority="48"/>
+    <w:lsdException w:name="List Table 4 Accent 6" w:uiPriority="49"/>
+    <w:lsdException w:name="List Table 5 Dark Accent 6" w:uiPriority="50"/>
+    <w:lsdException w:name="List Table 6 Colorful Accent 6" w:uiPriority="51"/>
+    <w:lsdException w:name="List Table 7 Colorful Accent 6" w:uiPriority="52"/>
   </w:latentStyles>
-  <w:style w:type="paragraph" w:default="1" w:styleId="a">
+  <w:style w:type="paragraph" w:default="1" w:styleId="Normal">
     <w:name w:val="Normal"/>
     <w:qFormat/>
     <w:rsid w:val="00E57A03"/>
   </w:style>
-  <w:style w:type="paragraph" w:styleId="1">
+  <w:style w:type="paragraph" w:styleId="Heading1">
     <w:name w:val="heading 1"/>
-    <w:basedOn w:val="a"/>
-    <w:next w:val="a"/>
-    <w:link w:val="10"/>
+    <w:basedOn w:val="Normal"/>
+    <w:next w:val="Normal"/>
+    <w:link w:val="Heading1Char"/>
     <w:uiPriority w:val="9"/>
     <w:qFormat/>
     <w:rsid w:val="00D97E19"/>
@@ -985,18 +1813,17 @@
       <w:szCs w:val="28"/>
     </w:rPr>
   </w:style>
-  <w:style w:type="character" w:default="1" w:styleId="a0">
+  <w:style w:type="character" w:default="1" w:styleId="DefaultParagraphFont">
     <w:name w:val="Default Paragraph Font"/>
     <w:uiPriority w:val="1"/>
     <w:semiHidden/>
     <w:unhideWhenUsed/>
   </w:style>
-  <w:style w:type="table" w:default="1" w:styleId="a1">
+  <w:style w:type="table" w:default="1" w:styleId="TableNormal">
     <w:name w:val="Normal Table"/>
     <w:uiPriority w:val="99"/>
     <w:semiHidden/>
     <w:unhideWhenUsed/>
-    <w:qFormat/>
     <w:tblPr>
       <w:tblInd w:w="0" w:type="dxa"/>
       <w:tblCellMar>
@@ -1007,16 +1834,16 @@
       </w:tblCellMar>
     </w:tblPr>
   </w:style>
-  <w:style w:type="numbering" w:default="1" w:styleId="a2">
+  <w:style w:type="numbering" w:default="1" w:styleId="NoList">
     <w:name w:val="No List"/>
     <w:uiPriority w:val="99"/>
     <w:semiHidden/>
     <w:unhideWhenUsed/>
   </w:style>
-  <w:style w:type="character" w:customStyle="1" w:styleId="10">
-    <w:name w:val="Заголовок 1 Знак"/>
-    <w:basedOn w:val="a0"/>
-    <w:link w:val="1"/>
+  <w:style w:type="character" w:customStyle="1" w:styleId="Heading1Char">
+    <w:name w:val="Heading 1 Char"/>
+    <w:basedOn w:val="DefaultParagraphFont"/>
+    <w:link w:val="Heading1"/>
     <w:uiPriority w:val="9"/>
     <w:rsid w:val="00D97E19"/>
     <w:rPr>
@@ -1028,10 +1855,10 @@
       <w:szCs w:val="28"/>
     </w:rPr>
   </w:style>
-  <w:style w:type="paragraph" w:styleId="a3">
+  <w:style w:type="paragraph" w:styleId="TOCHeading">
     <w:name w:val="TOC Heading"/>
-    <w:basedOn w:val="1"/>
-    <w:next w:val="a"/>
+    <w:basedOn w:val="Heading1"/>
+    <w:next w:val="Normal"/>
     <w:uiPriority w:val="39"/>
     <w:semiHidden/>
     <w:unhideWhenUsed/>
@@ -1041,10 +1868,10 @@
       <w:outlineLvl w:val="9"/>
     </w:pPr>
   </w:style>
-  <w:style w:type="paragraph" w:styleId="a4">
+  <w:style w:type="paragraph" w:styleId="BalloonText">
     <w:name w:val="Balloon Text"/>
-    <w:basedOn w:val="a"/>
-    <w:link w:val="a5"/>
+    <w:basedOn w:val="Normal"/>
+    <w:link w:val="BalloonTextChar"/>
     <w:uiPriority w:val="99"/>
     <w:semiHidden/>
     <w:unhideWhenUsed/>
@@ -1058,10 +1885,10 @@
       <w:szCs w:val="16"/>
     </w:rPr>
   </w:style>
-  <w:style w:type="character" w:customStyle="1" w:styleId="a5">
-    <w:name w:val="Текст выноски Знак"/>
-    <w:basedOn w:val="a0"/>
-    <w:link w:val="a4"/>
+  <w:style w:type="character" w:customStyle="1" w:styleId="BalloonTextChar">
+    <w:name w:val="Balloon Text Char"/>
+    <w:basedOn w:val="DefaultParagraphFont"/>
+    <w:link w:val="BalloonText"/>
     <w:uiPriority w:val="99"/>
     <w:semiHidden/>
     <w:rsid w:val="00D97E19"/>
@@ -1069,6 +1896,21 @@
       <w:rFonts w:ascii="Tahoma" w:hAnsi="Tahoma" w:cs="Tahoma"/>
       <w:sz w:val="16"/>
       <w:szCs w:val="16"/>
+    </w:rPr>
+  </w:style>
+  <w:style w:type="character" w:customStyle="1" w:styleId="fontstyle01">
+    <w:name w:val="fontstyle01"/>
+    <w:basedOn w:val="DefaultParagraphFont"/>
+    <w:rsid w:val="00323703"/>
+    <w:rPr>
+      <w:rFonts w:ascii="TimesNewRomanPSMT" w:hAnsi="TimesNewRomanPSMT" w:hint="default"/>
+      <w:b w:val="0"/>
+      <w:bCs w:val="0"/>
+      <w:i w:val="0"/>
+      <w:iCs w:val="0"/>
+      <w:color w:val="000000"/>
+      <w:sz w:val="24"/>
+      <w:szCs w:val="24"/>
     </w:rPr>
   </w:style>
 </w:styles>
@@ -1362,7 +2204,7 @@
 </file>
 
 <file path=customXml/itemProps1.xml><?xml version="1.0" encoding="utf-8"?>
-<ds:datastoreItem xmlns:ds="http://schemas.openxmlformats.org/officeDocument/2006/customXml" ds:itemID="{3E31EC55-304F-4882-954C-9E0A44542A0F}">
+<ds:datastoreItem xmlns:ds="http://schemas.openxmlformats.org/officeDocument/2006/customXml" ds:itemID="{7CDD7A0E-41AF-470E-B633-46764098EC94}">
   <ds:schemaRefs>
     <ds:schemaRef ds:uri="http://schemas.openxmlformats.org/officeDocument/2006/bibliography"/>
   </ds:schemaRefs>

</xml_diff>